<commit_message>
Nel capitolo "3 - Linee guida generali per la redazione" aggiunti i consigli per lo stile e per i contenuti multimediali.
</commit_message>
<xml_diff>
--- a/deliverables/Linee guida sulla redazione delle schede descrittive.docx
+++ b/deliverables/Linee guida sulla redazione delle schede descrittive.docx
@@ -69,6 +69,8 @@
           <w:tab w:val="right" w:leader="dot" w:pos="8640"/>
         </w:tabs>
       </w:pPr>
+      <w:bookmarkStart w:id="18" w:name="_GoBack"/>
+      <w:bookmarkEnd w:id="18"/>
       <w:r>
         <w:fldChar w:fldCharType="begin"/>
       </w:r>
@@ -85,7 +87,7 @@
         <w:fldChar w:fldCharType="begin"/>
       </w:r>
       <w:r>
-        <w:instrText xml:space="preserve"> HYPERLINK \l _Toc30558 </w:instrText>
+        <w:instrText xml:space="preserve"> HYPERLINK \l _Toc20393 </w:instrText>
       </w:r>
       <w:r>
         <w:fldChar w:fldCharType="separate"/>
@@ -106,7 +108,7 @@
         <w:fldChar w:fldCharType="begin"/>
       </w:r>
       <w:r>
-        <w:instrText xml:space="preserve"> PAGEREF _Toc30558 \h </w:instrText>
+        <w:instrText xml:space="preserve"> PAGEREF _Toc20393 \h </w:instrText>
       </w:r>
       <w:r>
         <w:fldChar w:fldCharType="separate"/>
@@ -132,7 +134,7 @@
         <w:fldChar w:fldCharType="begin"/>
       </w:r>
       <w:r>
-        <w:instrText xml:space="preserve"> HYPERLINK \l _Toc4575 </w:instrText>
+        <w:instrText xml:space="preserve"> HYPERLINK \l _Toc8783 </w:instrText>
       </w:r>
       <w:r>
         <w:fldChar w:fldCharType="separate"/>
@@ -150,7 +152,7 @@
         <w:fldChar w:fldCharType="begin"/>
       </w:r>
       <w:r>
-        <w:instrText xml:space="preserve"> PAGEREF _Toc4575 \h </w:instrText>
+        <w:instrText xml:space="preserve"> PAGEREF _Toc8783 \h </w:instrText>
       </w:r>
       <w:r>
         <w:fldChar w:fldCharType="separate"/>
@@ -176,7 +178,7 @@
         <w:fldChar w:fldCharType="begin"/>
       </w:r>
       <w:r>
-        <w:instrText xml:space="preserve"> HYPERLINK \l _Toc19549 </w:instrText>
+        <w:instrText xml:space="preserve"> HYPERLINK \l _Toc15941 </w:instrText>
       </w:r>
       <w:r>
         <w:fldChar w:fldCharType="separate"/>
@@ -194,7 +196,7 @@
         <w:fldChar w:fldCharType="begin"/>
       </w:r>
       <w:r>
-        <w:instrText xml:space="preserve"> PAGEREF _Toc19549 \h </w:instrText>
+        <w:instrText xml:space="preserve"> PAGEREF _Toc15941 \h </w:instrText>
       </w:r>
       <w:r>
         <w:fldChar w:fldCharType="separate"/>
@@ -220,7 +222,7 @@
         <w:fldChar w:fldCharType="begin"/>
       </w:r>
       <w:r>
-        <w:instrText xml:space="preserve"> HYPERLINK \l _Toc15764 </w:instrText>
+        <w:instrText xml:space="preserve"> HYPERLINK \l _Toc28829 </w:instrText>
       </w:r>
       <w:r>
         <w:fldChar w:fldCharType="separate"/>
@@ -238,7 +240,7 @@
         <w:fldChar w:fldCharType="begin"/>
       </w:r>
       <w:r>
-        <w:instrText xml:space="preserve"> PAGEREF _Toc15764 \h </w:instrText>
+        <w:instrText xml:space="preserve"> PAGEREF _Toc28829 \h </w:instrText>
       </w:r>
       <w:r>
         <w:fldChar w:fldCharType="separate"/>
@@ -264,22 +266,23 @@
         <w:fldChar w:fldCharType="begin"/>
       </w:r>
       <w:r>
-        <w:instrText xml:space="preserve"> HYPERLINK \l _Toc3021 </w:instrText>
+        <w:instrText xml:space="preserve"> HYPERLINK \l _Toc16668 </w:instrText>
       </w:r>
       <w:r>
         <w:fldChar w:fldCharType="separate"/>
-      </w:r>
-      <w:r>
-        <w:rPr>
-          <w:rFonts w:hint="default" w:ascii="Calibri" w:hAnsi="Calibri" w:eastAsia="SimSun" w:cs="Calibri"/>
-          <w:lang w:val="it-IT"/>
-        </w:rPr>
-        <w:t xml:space="preserve">3.1 </w:t>
       </w:r>
       <w:r>
         <w:rPr>
           <w:rFonts w:hint="default" w:ascii="Calibri" w:hAnsi="Calibri" w:eastAsia="SimSun" w:cs="Calibri"/>
           <w:bCs/>
+          <w:lang w:val="it-IT"/>
+        </w:rPr>
+        <w:t xml:space="preserve">3.1 </w:t>
+      </w:r>
+      <w:r>
+        <w:rPr>
+          <w:rFonts w:hint="default" w:ascii="Calibri" w:hAnsi="Calibri" w:eastAsia="SimSun" w:cs="Calibri"/>
+          <w:bCs/>
         </w:rPr>
         <w:t>Categorie Principali</w:t>
       </w:r>
@@ -290,13 +293,13 @@
         <w:fldChar w:fldCharType="begin"/>
       </w:r>
       <w:r>
-        <w:instrText xml:space="preserve"> PAGEREF _Toc3021 \h </w:instrText>
+        <w:instrText xml:space="preserve"> PAGEREF _Toc16668 \h </w:instrText>
       </w:r>
       <w:r>
         <w:fldChar w:fldCharType="separate"/>
       </w:r>
       <w:r>
-        <w:t>4</w:t>
+        <w:t>5</w:t>
       </w:r>
       <w:r>
         <w:fldChar w:fldCharType="end"/>
@@ -316,22 +319,23 @@
         <w:fldChar w:fldCharType="begin"/>
       </w:r>
       <w:r>
-        <w:instrText xml:space="preserve"> HYPERLINK \l _Toc28596 </w:instrText>
+        <w:instrText xml:space="preserve"> HYPERLINK \l _Toc27262 </w:instrText>
       </w:r>
       <w:r>
         <w:fldChar w:fldCharType="separate"/>
-      </w:r>
-      <w:r>
-        <w:rPr>
-          <w:rFonts w:hint="default" w:ascii="Calibri" w:hAnsi="Calibri" w:eastAsia="SimSun" w:cs="Calibri"/>
-          <w:lang w:val="it-IT"/>
-        </w:rPr>
-        <w:t xml:space="preserve">3.2 </w:t>
       </w:r>
       <w:r>
         <w:rPr>
           <w:rFonts w:hint="default" w:ascii="Calibri" w:hAnsi="Calibri" w:eastAsia="SimSun" w:cs="Calibri"/>
           <w:bCs/>
+          <w:lang w:val="it-IT"/>
+        </w:rPr>
+        <w:t xml:space="preserve">3.2 </w:t>
+      </w:r>
+      <w:r>
+        <w:rPr>
+          <w:rFonts w:hint="default" w:ascii="Calibri" w:hAnsi="Calibri" w:eastAsia="SimSun" w:cs="Calibri"/>
+          <w:bCs/>
         </w:rPr>
         <w:t>Tag Tematici</w:t>
       </w:r>
@@ -342,7 +346,7 @@
         <w:fldChar w:fldCharType="begin"/>
       </w:r>
       <w:r>
-        <w:instrText xml:space="preserve"> PAGEREF _Toc28596 \h </w:instrText>
+        <w:instrText xml:space="preserve"> PAGEREF _Toc27262 \h </w:instrText>
       </w:r>
       <w:r>
         <w:fldChar w:fldCharType="separate"/>
@@ -368,7 +372,7 @@
         <w:fldChar w:fldCharType="begin"/>
       </w:r>
       <w:r>
-        <w:instrText xml:space="preserve"> HYPERLINK \l _Toc31672 </w:instrText>
+        <w:instrText xml:space="preserve"> HYPERLINK \l _Toc26986 </w:instrText>
       </w:r>
       <w:r>
         <w:fldChar w:fldCharType="separate"/>
@@ -386,13 +390,13 @@
         <w:fldChar w:fldCharType="begin"/>
       </w:r>
       <w:r>
-        <w:instrText xml:space="preserve"> PAGEREF _Toc31672 \h </w:instrText>
+        <w:instrText xml:space="preserve"> PAGEREF _Toc26986 \h </w:instrText>
       </w:r>
       <w:r>
         <w:fldChar w:fldCharType="separate"/>
       </w:r>
       <w:r>
-        <w:t>7</w:t>
+        <w:t>8</w:t>
       </w:r>
       <w:r>
         <w:fldChar w:fldCharType="end"/>
@@ -412,7 +416,7 @@
         <w:fldChar w:fldCharType="begin"/>
       </w:r>
       <w:r>
-        <w:instrText xml:space="preserve"> HYPERLINK \l _Toc1585 </w:instrText>
+        <w:instrText xml:space="preserve"> HYPERLINK \l _Toc22623 </w:instrText>
       </w:r>
       <w:r>
         <w:fldChar w:fldCharType="separate"/>
@@ -430,13 +434,13 @@
         <w:fldChar w:fldCharType="begin"/>
       </w:r>
       <w:r>
-        <w:instrText xml:space="preserve"> PAGEREF _Toc1585 \h </w:instrText>
+        <w:instrText xml:space="preserve"> PAGEREF _Toc22623 \h </w:instrText>
       </w:r>
       <w:r>
         <w:fldChar w:fldCharType="separate"/>
       </w:r>
       <w:r>
-        <w:t>7</w:t>
+        <w:t>8</w:t>
       </w:r>
       <w:r>
         <w:fldChar w:fldCharType="end"/>
@@ -456,7 +460,7 @@
         <w:fldChar w:fldCharType="begin"/>
       </w:r>
       <w:r>
-        <w:instrText xml:space="preserve"> HYPERLINK \l _Toc6701 </w:instrText>
+        <w:instrText xml:space="preserve"> HYPERLINK \l _Toc29061 </w:instrText>
       </w:r>
       <w:r>
         <w:fldChar w:fldCharType="separate"/>
@@ -474,13 +478,13 @@
         <w:fldChar w:fldCharType="begin"/>
       </w:r>
       <w:r>
-        <w:instrText xml:space="preserve"> PAGEREF _Toc6701 \h </w:instrText>
+        <w:instrText xml:space="preserve"> PAGEREF _Toc29061 \h </w:instrText>
       </w:r>
       <w:r>
         <w:fldChar w:fldCharType="separate"/>
       </w:r>
       <w:r>
-        <w:t>7</w:t>
+        <w:t>8</w:t>
       </w:r>
       <w:r>
         <w:fldChar w:fldCharType="end"/>
@@ -500,7 +504,7 @@
         <w:fldChar w:fldCharType="begin"/>
       </w:r>
       <w:r>
-        <w:instrText xml:space="preserve"> HYPERLINK \l _Toc18226 </w:instrText>
+        <w:instrText xml:space="preserve"> HYPERLINK \l _Toc14450 </w:instrText>
       </w:r>
       <w:r>
         <w:fldChar w:fldCharType="separate"/>
@@ -518,13 +522,13 @@
         <w:fldChar w:fldCharType="begin"/>
       </w:r>
       <w:r>
-        <w:instrText xml:space="preserve"> PAGEREF _Toc18226 \h </w:instrText>
+        <w:instrText xml:space="preserve"> PAGEREF _Toc14450 \h </w:instrText>
       </w:r>
       <w:r>
         <w:fldChar w:fldCharType="separate"/>
       </w:r>
       <w:r>
-        <w:t>7</w:t>
+        <w:t>8</w:t>
       </w:r>
       <w:r>
         <w:fldChar w:fldCharType="end"/>
@@ -544,7 +548,7 @@
         <w:fldChar w:fldCharType="begin"/>
       </w:r>
       <w:r>
-        <w:instrText xml:space="preserve"> HYPERLINK \l _Toc15269 </w:instrText>
+        <w:instrText xml:space="preserve"> HYPERLINK \l _Toc8003 </w:instrText>
       </w:r>
       <w:r>
         <w:fldChar w:fldCharType="separate"/>
@@ -562,13 +566,13 @@
         <w:fldChar w:fldCharType="begin"/>
       </w:r>
       <w:r>
-        <w:instrText xml:space="preserve"> PAGEREF _Toc15269 \h </w:instrText>
+        <w:instrText xml:space="preserve"> PAGEREF _Toc8003 \h </w:instrText>
       </w:r>
       <w:r>
         <w:fldChar w:fldCharType="separate"/>
       </w:r>
       <w:r>
-        <w:t>8</w:t>
+        <w:t>9</w:t>
       </w:r>
       <w:r>
         <w:fldChar w:fldCharType="end"/>
@@ -588,7 +592,7 @@
         <w:fldChar w:fldCharType="begin"/>
       </w:r>
       <w:r>
-        <w:instrText xml:space="preserve"> HYPERLINK \l _Toc2173 </w:instrText>
+        <w:instrText xml:space="preserve"> HYPERLINK \l _Toc8179 </w:instrText>
       </w:r>
       <w:r>
         <w:fldChar w:fldCharType="separate"/>
@@ -606,13 +610,13 @@
         <w:fldChar w:fldCharType="begin"/>
       </w:r>
       <w:r>
-        <w:instrText xml:space="preserve"> PAGEREF _Toc2173 \h </w:instrText>
+        <w:instrText xml:space="preserve"> PAGEREF _Toc8179 \h </w:instrText>
       </w:r>
       <w:r>
         <w:fldChar w:fldCharType="separate"/>
       </w:r>
       <w:r>
-        <w:t>8</w:t>
+        <w:t>9</w:t>
       </w:r>
       <w:r>
         <w:fldChar w:fldCharType="end"/>
@@ -632,7 +636,7 @@
         <w:fldChar w:fldCharType="begin"/>
       </w:r>
       <w:r>
-        <w:instrText xml:space="preserve"> HYPERLINK \l _Toc3406 </w:instrText>
+        <w:instrText xml:space="preserve"> HYPERLINK \l _Toc1703 </w:instrText>
       </w:r>
       <w:r>
         <w:fldChar w:fldCharType="separate"/>
@@ -650,13 +654,13 @@
         <w:fldChar w:fldCharType="begin"/>
       </w:r>
       <w:r>
-        <w:instrText xml:space="preserve"> PAGEREF _Toc3406 \h </w:instrText>
+        <w:instrText xml:space="preserve"> PAGEREF _Toc1703 \h </w:instrText>
       </w:r>
       <w:r>
         <w:fldChar w:fldCharType="separate"/>
       </w:r>
       <w:r>
-        <w:t>8</w:t>
+        <w:t>9</w:t>
       </w:r>
       <w:r>
         <w:fldChar w:fldCharType="end"/>
@@ -676,7 +680,7 @@
         <w:fldChar w:fldCharType="begin"/>
       </w:r>
       <w:r>
-        <w:instrText xml:space="preserve"> HYPERLINK \l _Toc16123 </w:instrText>
+        <w:instrText xml:space="preserve"> HYPERLINK \l _Toc16306 </w:instrText>
       </w:r>
       <w:r>
         <w:fldChar w:fldCharType="separate"/>
@@ -694,13 +698,13 @@
         <w:fldChar w:fldCharType="begin"/>
       </w:r>
       <w:r>
-        <w:instrText xml:space="preserve"> PAGEREF _Toc16123 \h </w:instrText>
+        <w:instrText xml:space="preserve"> PAGEREF _Toc16306 \h </w:instrText>
       </w:r>
       <w:r>
         <w:fldChar w:fldCharType="separate"/>
       </w:r>
       <w:r>
-        <w:t>8</w:t>
+        <w:t>9</w:t>
       </w:r>
       <w:r>
         <w:fldChar w:fldCharType="end"/>
@@ -720,7 +724,7 @@
         <w:fldChar w:fldCharType="begin"/>
       </w:r>
       <w:r>
-        <w:instrText xml:space="preserve"> HYPERLINK \l _Toc8966 </w:instrText>
+        <w:instrText xml:space="preserve"> HYPERLINK \l _Toc5837 </w:instrText>
       </w:r>
       <w:r>
         <w:fldChar w:fldCharType="separate"/>
@@ -738,13 +742,13 @@
         <w:fldChar w:fldCharType="begin"/>
       </w:r>
       <w:r>
-        <w:instrText xml:space="preserve"> PAGEREF _Toc8966 \h </w:instrText>
+        <w:instrText xml:space="preserve"> PAGEREF _Toc5837 \h </w:instrText>
       </w:r>
       <w:r>
         <w:fldChar w:fldCharType="separate"/>
       </w:r>
       <w:r>
-        <w:t>10</w:t>
+        <w:t>11</w:t>
       </w:r>
       <w:r>
         <w:fldChar w:fldCharType="end"/>
@@ -764,7 +768,7 @@
         <w:fldChar w:fldCharType="begin"/>
       </w:r>
       <w:r>
-        <w:instrText xml:space="preserve"> HYPERLINK \l _Toc8034 </w:instrText>
+        <w:instrText xml:space="preserve"> HYPERLINK \l _Toc28088 </w:instrText>
       </w:r>
       <w:r>
         <w:fldChar w:fldCharType="separate"/>
@@ -789,13 +793,13 @@
         <w:fldChar w:fldCharType="begin"/>
       </w:r>
       <w:r>
-        <w:instrText xml:space="preserve"> PAGEREF _Toc8034 \h </w:instrText>
+        <w:instrText xml:space="preserve"> PAGEREF _Toc28088 \h </w:instrText>
       </w:r>
       <w:r>
         <w:fldChar w:fldCharType="separate"/>
       </w:r>
       <w:r>
-        <w:t>10</w:t>
+        <w:t>11</w:t>
       </w:r>
       <w:r>
         <w:fldChar w:fldCharType="end"/>
@@ -815,7 +819,7 @@
         <w:fldChar w:fldCharType="begin"/>
       </w:r>
       <w:r>
-        <w:instrText xml:space="preserve"> HYPERLINK \l _Toc13767 </w:instrText>
+        <w:instrText xml:space="preserve"> HYPERLINK \l _Toc27506 </w:instrText>
       </w:r>
       <w:r>
         <w:fldChar w:fldCharType="separate"/>
@@ -840,13 +844,13 @@
         <w:fldChar w:fldCharType="begin"/>
       </w:r>
       <w:r>
-        <w:instrText xml:space="preserve"> PAGEREF _Toc13767 \h </w:instrText>
+        <w:instrText xml:space="preserve"> PAGEREF _Toc27506 \h </w:instrText>
       </w:r>
       <w:r>
         <w:fldChar w:fldCharType="separate"/>
       </w:r>
       <w:r>
-        <w:t>11</w:t>
+        <w:t>12</w:t>
       </w:r>
       <w:r>
         <w:fldChar w:fldCharType="end"/>
@@ -866,7 +870,7 @@
         <w:fldChar w:fldCharType="begin"/>
       </w:r>
       <w:r>
-        <w:instrText xml:space="preserve"> HYPERLINK \l _Toc345 </w:instrText>
+        <w:instrText xml:space="preserve"> HYPERLINK \l _Toc25921 </w:instrText>
       </w:r>
       <w:r>
         <w:fldChar w:fldCharType="separate"/>
@@ -885,13 +889,13 @@
         <w:fldChar w:fldCharType="begin"/>
       </w:r>
       <w:r>
-        <w:instrText xml:space="preserve"> PAGEREF _Toc345 \h </w:instrText>
+        <w:instrText xml:space="preserve"> PAGEREF _Toc25921 \h </w:instrText>
       </w:r>
       <w:r>
         <w:fldChar w:fldCharType="separate"/>
       </w:r>
       <w:r>
-        <w:t>13</w:t>
+        <w:t>14</w:t>
       </w:r>
       <w:r>
         <w:fldChar w:fldCharType="end"/>
@@ -908,7 +912,7 @@
       <w:r>
         <w:fldChar w:fldCharType="end"/>
       </w:r>
-      <w:bookmarkStart w:id="0" w:name="_Toc30558"/>
+      <w:bookmarkStart w:id="0" w:name="_Toc20393"/>
       <w:r>
         <w:t>Introduzione</w:t>
       </w:r>
@@ -1010,6 +1014,14 @@
               </w:rPr>
               <w:t>0.1</w:t>
             </w:r>
+            <w:r>
+              <w:rPr>
+                <w:rFonts w:hint="default"/>
+                <w:color w:val="000000"/>
+                <w:lang w:val="it-IT"/>
+              </w:rPr>
+              <w:t>1</w:t>
+            </w:r>
           </w:p>
         </w:tc>
       </w:tr>
@@ -1252,10 +1264,11 @@
             </w:pPr>
             <w:r>
               <w:rPr>
+                <w:rFonts w:hint="default"/>
                 <w:color w:val="000000"/>
                 <w:lang w:val="it-IT"/>
               </w:rPr>
-              <w:t>Prima bozza</w:t>
+              <w:t>Nel capitolo "3 - Linee guida generali per la redazione" aggiunti i consigli per lo stile e per i contenuti multimediali.</w:t>
             </w:r>
           </w:p>
         </w:tc>
@@ -1330,7 +1343,7 @@
                 <w:rFonts w:hint="default"/>
                 <w:lang w:val="it-IT"/>
               </w:rPr>
-              <w:t>Draft</w:t>
+              <w:t>In review</w:t>
             </w:r>
           </w:p>
         </w:tc>
@@ -1356,7 +1369,7 @@
           <w:rFonts w:hint="default"/>
         </w:rPr>
       </w:pPr>
-      <w:bookmarkStart w:id="1" w:name="_Toc4575"/>
+      <w:bookmarkStart w:id="1" w:name="_Toc8783"/>
       <w:r>
         <w:rPr>
           <w:rFonts w:hint="default"/>
@@ -1639,14 +1652,29 @@
     </w:p>
     <w:p>
       <w:pPr>
-        <w:pStyle w:val="26"/>
+        <w:pStyle w:val="36"/>
+        <w:keepNext w:val="0"/>
+        <w:keepLines w:val="0"/>
+        <w:pageBreakBefore w:val="0"/>
+        <w:widowControl/>
         <w:numPr>
-          <w:ilvl w:val="0"/>
           <w:numId w:val="0"/>
         </w:numPr>
-        <w:tabs>
-          <w:tab w:val="left" w:pos="360"/>
-        </w:tabs>
+        <w:suppressLineNumbers w:val="0"/>
+        <w:kinsoku/>
+        <w:wordWrap/>
+        <w:overflowPunct/>
+        <w:topLinePunct w:val="0"/>
+        <w:autoSpaceDE/>
+        <w:autoSpaceDN/>
+        <w:bidi w:val="0"/>
+        <w:adjustRightInd/>
+        <w:snapToGrid/>
+        <w:spacing w:beforeAutospacing="0" w:afterAutospacing="0"/>
+        <w:textAlignment w:val="auto"/>
+        <w:rPr>
+          <w:rFonts w:hint="default" w:ascii="Calibri" w:hAnsi="Calibri"/>
+        </w:rPr>
       </w:pPr>
     </w:p>
     <w:p>
@@ -1657,7 +1685,7 @@
           <w:rFonts w:hint="default"/>
         </w:rPr>
       </w:pPr>
-      <w:bookmarkStart w:id="2" w:name="_Toc19549"/>
+      <w:bookmarkStart w:id="2" w:name="_Toc15941"/>
       <w:r>
         <w:rPr>
           <w:rFonts w:hint="default"/>
@@ -2798,7 +2826,7 @@
           <w:rFonts w:hint="default"/>
         </w:rPr>
       </w:pPr>
-      <w:bookmarkStart w:id="3" w:name="_Toc15764"/>
+      <w:bookmarkStart w:id="3" w:name="_Toc28829"/>
       <w:r>
         <w:rPr>
           <w:rFonts w:hint="default"/>
@@ -2806,6 +2834,94 @@
         <w:t>Linee guida generali per la redazione</w:t>
       </w:r>
       <w:bookmarkEnd w:id="3"/>
+    </w:p>
+    <w:p>
+      <w:pPr>
+        <w:keepNext w:val="0"/>
+        <w:keepLines w:val="0"/>
+        <w:pageBreakBefore w:val="0"/>
+        <w:widowControl/>
+        <w:kinsoku/>
+        <w:wordWrap/>
+        <w:overflowPunct/>
+        <w:topLinePunct w:val="0"/>
+        <w:autoSpaceDE/>
+        <w:autoSpaceDN/>
+        <w:bidi w:val="0"/>
+        <w:adjustRightInd/>
+        <w:snapToGrid/>
+        <w:spacing w:after="0"/>
+        <w:textAlignment w:val="auto"/>
+        <w:rPr>
+          <w:rFonts w:hint="default" w:ascii="Calibri" w:hAnsi="Calibri" w:cs="Calibri"/>
+          <w:sz w:val="24"/>
+          <w:szCs w:val="24"/>
+          <w:highlight w:val="yellow"/>
+        </w:rPr>
+      </w:pPr>
+      <w:r>
+        <w:rPr>
+          <w:rFonts w:hint="default" w:ascii="Calibri" w:hAnsi="Calibri" w:cs="Calibri"/>
+          <w:sz w:val="24"/>
+          <w:szCs w:val="24"/>
+          <w:highlight w:val="yellow"/>
+          <w:lang w:val="it-IT"/>
+        </w:rPr>
+        <w:t>La</w:t>
+      </w:r>
+      <w:r>
+        <w:rPr>
+          <w:rFonts w:hint="default" w:ascii="Calibri" w:hAnsi="Calibri" w:cs="Calibri"/>
+          <w:sz w:val="24"/>
+          <w:szCs w:val="24"/>
+          <w:highlight w:val="yellow"/>
+        </w:rPr>
+        <w:t xml:space="preserve"> redazione </w:t>
+      </w:r>
+      <w:r>
+        <w:rPr>
+          <w:rFonts w:hint="default" w:ascii="Calibri" w:hAnsi="Calibri" w:cs="Calibri"/>
+          <w:sz w:val="24"/>
+          <w:szCs w:val="24"/>
+          <w:highlight w:val="yellow"/>
+          <w:lang w:val="it-IT"/>
+        </w:rPr>
+        <w:t>delle schede deve</w:t>
+      </w:r>
+      <w:r>
+        <w:rPr>
+          <w:rFonts w:hint="default" w:ascii="Calibri" w:hAnsi="Calibri" w:cs="Calibri"/>
+          <w:sz w:val="24"/>
+          <w:szCs w:val="24"/>
+          <w:highlight w:val="yellow"/>
+        </w:rPr>
+        <w:t xml:space="preserve"> consentire al modello AI e al motore semantico di comprendere a fondo i concetti.</w:t>
+      </w:r>
+    </w:p>
+    <w:p>
+      <w:pPr>
+        <w:keepNext w:val="0"/>
+        <w:keepLines w:val="0"/>
+        <w:pageBreakBefore w:val="0"/>
+        <w:widowControl/>
+        <w:kinsoku/>
+        <w:wordWrap/>
+        <w:overflowPunct/>
+        <w:topLinePunct w:val="0"/>
+        <w:autoSpaceDE/>
+        <w:autoSpaceDN/>
+        <w:bidi w:val="0"/>
+        <w:adjustRightInd/>
+        <w:snapToGrid/>
+        <w:spacing w:after="0"/>
+        <w:textAlignment w:val="auto"/>
+        <w:rPr>
+          <w:rFonts w:hint="default" w:ascii="Calibri" w:hAnsi="Calibri" w:cs="Calibri"/>
+          <w:sz w:val="24"/>
+          <w:szCs w:val="24"/>
+          <w:highlight w:val="yellow"/>
+        </w:rPr>
+      </w:pPr>
     </w:p>
     <w:p>
       <w:pPr>
@@ -2831,14 +2947,25 @@
         <w:rPr>
           <w:rStyle w:val="37"/>
           <w:rFonts w:hint="default" w:ascii="Calibri" w:hAnsi="Calibri" w:eastAsia="SimSun" w:cs="Calibri"/>
-        </w:rPr>
-      </w:pPr>
+          <w:highlight w:val="yellow"/>
+        </w:rPr>
+      </w:pPr>
+      <w:r>
+        <w:rPr>
+          <w:rStyle w:val="37"/>
+          <w:rFonts w:hint="default" w:ascii="Calibri" w:hAnsi="Calibri" w:cs="Calibri"/>
+          <w:highlight w:val="yellow"/>
+          <w:lang w:val="it-IT"/>
+        </w:rPr>
+        <w:t>Consigli per lo s</w:t>
+      </w:r>
       <w:r>
         <w:rPr>
           <w:rStyle w:val="37"/>
           <w:rFonts w:hint="default" w:ascii="Calibri" w:hAnsi="Calibri" w:eastAsia="SimSun" w:cs="Calibri"/>
-        </w:rPr>
-        <w:t>Completezza</w:t>
+          <w:highlight w:val="yellow"/>
+        </w:rPr>
+        <w:t>tile:</w:t>
       </w:r>
     </w:p>
     <w:p>
@@ -2870,74 +2997,18 @@
         <w:jc w:val="left"/>
         <w:textAlignment w:val="auto"/>
         <w:rPr>
-          <w:rFonts w:hint="default" w:ascii="Calibri" w:hAnsi="Calibri" w:eastAsia="SimSun" w:cs="Calibri"/>
-        </w:rPr>
-      </w:pPr>
-      <w:r>
-        <w:rPr>
-          <w:rFonts w:hint="default" w:ascii="Calibri" w:hAnsi="Calibri" w:eastAsia="SimSun" w:cs="Calibri"/>
-        </w:rPr>
-        <w:t xml:space="preserve">Ogni POI deve </w:t>
-      </w:r>
-      <w:r>
-        <w:rPr>
-          <w:rFonts w:hint="default" w:ascii="Calibri" w:hAnsi="Calibri" w:cs="Calibri"/>
+          <w:rFonts w:hint="default" w:ascii="Calibri" w:hAnsi="Calibri" w:cs="Calibri"/>
+          <w:highlight w:val="yellow"/>
           <w:lang w:val="it-IT"/>
         </w:rPr>
-        <w:t>includere</w:t>
-      </w:r>
-      <w:r>
-        <w:rPr>
-          <w:rFonts w:hint="default" w:ascii="Calibri" w:hAnsi="Calibri" w:eastAsia="SimSun" w:cs="Calibri"/>
-        </w:rPr>
-        <w:t xml:space="preserve"> testi, media reali, coordinate, relazioni semantiche, descrizioni </w:t>
-      </w:r>
-      <w:r>
-        <w:rPr>
-          <w:rFonts w:hint="default" w:ascii="Calibri" w:hAnsi="Calibri" w:cs="Calibri"/>
+      </w:pPr>
+      <w:r>
+        <w:rPr>
+          <w:rFonts w:hint="default" w:ascii="Calibri" w:hAnsi="Calibri" w:cs="Calibri"/>
+          <w:highlight w:val="yellow"/>
           <w:lang w:val="it-IT"/>
         </w:rPr>
-        <w:t>per generazione contenuti multimediali</w:t>
-      </w:r>
-      <w:r>
-        <w:rPr>
-          <w:rFonts w:hint="default" w:ascii="Calibri" w:hAnsi="Calibri" w:eastAsia="SimSun" w:cs="Calibri"/>
-        </w:rPr>
-        <w:t>.</w:t>
-      </w:r>
-    </w:p>
-    <w:p>
-      <w:pPr>
-        <w:pStyle w:val="36"/>
-        <w:keepNext w:val="0"/>
-        <w:keepLines w:val="0"/>
-        <w:pageBreakBefore w:val="0"/>
-        <w:widowControl/>
-        <w:suppressLineNumbers w:val="0"/>
-        <w:kinsoku/>
-        <w:wordWrap/>
-        <w:overflowPunct/>
-        <w:topLinePunct w:val="0"/>
-        <w:autoSpaceDE/>
-        <w:autoSpaceDN/>
-        <w:bidi w:val="0"/>
-        <w:adjustRightInd/>
-        <w:snapToGrid/>
-        <w:spacing w:beforeAutospacing="0" w:afterAutospacing="0"/>
-        <w:ind w:left="0" w:leftChars="0"/>
-        <w:jc w:val="left"/>
-        <w:textAlignment w:val="auto"/>
-        <w:rPr>
-          <w:rStyle w:val="37"/>
-          <w:rFonts w:hint="default" w:ascii="Calibri" w:hAnsi="Calibri" w:eastAsia="SimSun" w:cs="Calibri"/>
-        </w:rPr>
-      </w:pPr>
-      <w:r>
-        <w:rPr>
-          <w:rStyle w:val="37"/>
-          <w:rFonts w:hint="default" w:ascii="Calibri" w:hAnsi="Calibri" w:eastAsia="SimSun" w:cs="Calibri"/>
-        </w:rPr>
-        <w:t>Coerenza terminologica</w:t>
+        <w:t>Linguaggio divulgativo ma rigoroso, adatto a un pubblico curioso o turistico.</w:t>
       </w:r>
     </w:p>
     <w:p>
@@ -2970,49 +3041,17 @@
         <w:textAlignment w:val="auto"/>
         <w:rPr>
           <w:rFonts w:hint="default" w:ascii="Calibri" w:hAnsi="Calibri" w:cs="Calibri"/>
+          <w:highlight w:val="yellow"/>
           <w:lang w:val="it-IT"/>
         </w:rPr>
       </w:pPr>
       <w:r>
         <w:rPr>
           <w:rFonts w:hint="default" w:ascii="Calibri" w:hAnsi="Calibri" w:cs="Calibri"/>
+          <w:highlight w:val="yellow"/>
           <w:lang w:val="it-IT"/>
         </w:rPr>
-        <w:t>Usare categorie e tag standard coerenti con il grafo Neo4j.</w:t>
-      </w:r>
-    </w:p>
-    <w:p>
-      <w:pPr>
-        <w:pStyle w:val="36"/>
-        <w:keepNext w:val="0"/>
-        <w:keepLines w:val="0"/>
-        <w:pageBreakBefore w:val="0"/>
-        <w:widowControl/>
-        <w:suppressLineNumbers w:val="0"/>
-        <w:kinsoku/>
-        <w:wordWrap/>
-        <w:overflowPunct/>
-        <w:topLinePunct w:val="0"/>
-        <w:autoSpaceDE/>
-        <w:autoSpaceDN/>
-        <w:bidi w:val="0"/>
-        <w:adjustRightInd/>
-        <w:snapToGrid/>
-        <w:spacing w:beforeAutospacing="0" w:afterAutospacing="0"/>
-        <w:ind w:left="0" w:leftChars="0"/>
-        <w:jc w:val="left"/>
-        <w:textAlignment w:val="auto"/>
-        <w:rPr>
-          <w:rStyle w:val="37"/>
-          <w:rFonts w:hint="default" w:ascii="Calibri" w:hAnsi="Calibri" w:eastAsia="SimSun" w:cs="Calibri"/>
-        </w:rPr>
-      </w:pPr>
-      <w:r>
-        <w:rPr>
-          <w:rStyle w:val="37"/>
-          <w:rFonts w:hint="default" w:ascii="Calibri" w:hAnsi="Calibri" w:eastAsia="SimSun" w:cs="Calibri"/>
-        </w:rPr>
-        <w:t>Chiarezza e precisione</w:t>
+        <w:t>Evitare elenchi di date o nomi senza contesto.</w:t>
       </w:r>
     </w:p>
     <w:p>
@@ -3044,14 +3083,18 @@
         <w:jc w:val="left"/>
         <w:textAlignment w:val="auto"/>
         <w:rPr>
-          <w:rFonts w:hint="default" w:ascii="Calibri" w:hAnsi="Calibri" w:eastAsia="SimSun" w:cs="Calibri"/>
-        </w:rPr>
-      </w:pPr>
-      <w:r>
-        <w:rPr>
-          <w:rFonts w:hint="default" w:ascii="Calibri" w:hAnsi="Calibri" w:eastAsia="SimSun" w:cs="Calibri"/>
-        </w:rPr>
-        <w:t>Evitare ambiguità, descrivere forma, colore, materiale, dimensioni, posizione.</w:t>
+          <w:rFonts w:hint="default" w:ascii="Calibri" w:hAnsi="Calibri" w:cs="Calibri"/>
+          <w:highlight w:val="yellow"/>
+          <w:lang w:val="it-IT"/>
+        </w:rPr>
+      </w:pPr>
+      <w:r>
+        <w:rPr>
+          <w:rFonts w:hint="default" w:ascii="Calibri" w:hAnsi="Calibri" w:cs="Calibri"/>
+          <w:highlight w:val="yellow"/>
+          <w:lang w:val="it-IT"/>
+        </w:rPr>
+        <w:t>Ogni descrizione dovrebbe rispondere a una possibile domanda dell’utente (es. “Perché è importante?”, “Cosa la rende unica?”, “Chi l’ha costruita?”).</w:t>
       </w:r>
     </w:p>
     <w:p>
@@ -3083,28 +3126,44 @@
         <w:jc w:val="left"/>
         <w:textAlignment w:val="auto"/>
         <w:rPr>
-          <w:rFonts w:hint="default" w:ascii="Calibri" w:hAnsi="Calibri" w:eastAsia="SimSun" w:cs="Calibri"/>
-        </w:rPr>
-      </w:pPr>
-      <w:r>
-        <w:rPr>
-          <w:rFonts w:hint="default" w:ascii="Calibri" w:hAnsi="Calibri" w:eastAsia="SimSun" w:cs="Calibri"/>
-        </w:rPr>
-        <w:t xml:space="preserve">Per </w:t>
-      </w:r>
-      <w:r>
-        <w:rPr>
-          <w:rFonts w:hint="default" w:ascii="Calibri" w:hAnsi="Calibri" w:cs="Calibri"/>
+          <w:rFonts w:hint="default" w:ascii="Calibri" w:hAnsi="Calibri" w:cs="Calibri"/>
+          <w:highlight w:val="yellow"/>
           <w:lang w:val="it-IT"/>
         </w:rPr>
-        <w:t>la generzione di video</w:t>
-      </w:r>
-      <w:r>
-        <w:rPr>
-          <w:rFonts w:hint="default" w:ascii="Calibri" w:hAnsi="Calibri" w:eastAsia="SimSun" w:cs="Calibri"/>
-        </w:rPr>
-        <w:t>, indicare anche eventuali movimenti o animazioni semplici.</w:t>
-      </w:r>
+      </w:pPr>
+      <w:r>
+        <w:rPr>
+          <w:rFonts w:hint="default" w:ascii="Calibri" w:hAnsi="Calibri" w:cs="Calibri"/>
+          <w:highlight w:val="yellow"/>
+          <w:lang w:val="it-IT"/>
+        </w:rPr>
+        <w:t>Inserire nel testo riferimenti concettuali riconoscibili dall’AI (categorie e parole chiave coerenti con i tag).</w:t>
+      </w:r>
+    </w:p>
+    <w:p>
+      <w:pPr>
+        <w:keepNext w:val="0"/>
+        <w:keepLines w:val="0"/>
+        <w:pageBreakBefore w:val="0"/>
+        <w:widowControl/>
+        <w:kinsoku/>
+        <w:wordWrap/>
+        <w:overflowPunct/>
+        <w:topLinePunct w:val="0"/>
+        <w:autoSpaceDE/>
+        <w:autoSpaceDN/>
+        <w:bidi w:val="0"/>
+        <w:adjustRightInd/>
+        <w:snapToGrid/>
+        <w:spacing w:after="0"/>
+        <w:textAlignment w:val="auto"/>
+        <w:rPr>
+          <w:rFonts w:hint="default" w:ascii="Calibri" w:hAnsi="Calibri" w:cs="Calibri"/>
+          <w:sz w:val="24"/>
+          <w:szCs w:val="24"/>
+          <w:highlight w:val="yellow"/>
+        </w:rPr>
+      </w:pPr>
     </w:p>
     <w:p>
       <w:pPr>
@@ -3130,14 +3189,44 @@
         <w:rPr>
           <w:rStyle w:val="37"/>
           <w:rFonts w:hint="default" w:ascii="Calibri" w:hAnsi="Calibri" w:eastAsia="SimSun" w:cs="Calibri"/>
-        </w:rPr>
-      </w:pPr>
+          <w:highlight w:val="yellow"/>
+          <w:lang w:val="it-IT"/>
+        </w:rPr>
+      </w:pPr>
+      <w:r>
+        <w:rPr>
+          <w:rStyle w:val="37"/>
+          <w:rFonts w:hint="default" w:ascii="Calibri" w:hAnsi="Calibri" w:cs="Calibri"/>
+          <w:highlight w:val="yellow"/>
+          <w:lang w:val="it-IT"/>
+        </w:rPr>
+        <w:t>Consigli per</w:t>
+      </w:r>
       <w:r>
         <w:rPr>
           <w:rStyle w:val="37"/>
           <w:rFonts w:hint="default" w:ascii="Calibri" w:hAnsi="Calibri" w:eastAsia="SimSun" w:cs="Calibri"/>
-        </w:rPr>
-        <w:t>Accessibilità e fruibilità</w:t>
+          <w:highlight w:val="yellow"/>
+          <w:lang w:val="it-IT"/>
+        </w:rPr>
+        <w:t xml:space="preserve"> </w:t>
+      </w:r>
+      <w:r>
+        <w:rPr>
+          <w:rStyle w:val="37"/>
+          <w:rFonts w:hint="default" w:ascii="Calibri" w:hAnsi="Calibri" w:eastAsia="SimSun" w:cs="Calibri"/>
+          <w:highlight w:val="yellow"/>
+        </w:rPr>
+        <w:t>i contenuti multimediali</w:t>
+      </w:r>
+      <w:r>
+        <w:rPr>
+          <w:rStyle w:val="37"/>
+          <w:rFonts w:hint="default" w:ascii="Calibri" w:hAnsi="Calibri" w:cs="Calibri"/>
+          <w:highlight w:val="yellow"/>
+          <w:lang w:val="it-IT"/>
+        </w:rPr>
+        <w:t>:</w:t>
       </w:r>
     </w:p>
     <w:p>
@@ -3169,14 +3258,18 @@
         <w:jc w:val="left"/>
         <w:textAlignment w:val="auto"/>
         <w:rPr>
-          <w:rFonts w:hint="default" w:ascii="Calibri" w:hAnsi="Calibri" w:eastAsia="SimSun" w:cs="Calibri"/>
-        </w:rPr>
-      </w:pPr>
-      <w:r>
-        <w:rPr>
-          <w:rFonts w:hint="default" w:ascii="Calibri" w:hAnsi="Calibri" w:eastAsia="SimSun" w:cs="Calibri"/>
-        </w:rPr>
-        <w:t>Contenuti leggeri, ottimizzatiper dispositivi mobili AR/VR.</w:t>
+          <w:rFonts w:hint="default" w:ascii="Calibri" w:hAnsi="Calibri" w:cs="Calibri"/>
+          <w:highlight w:val="yellow"/>
+          <w:lang w:val="it-IT"/>
+        </w:rPr>
+      </w:pPr>
+      <w:r>
+        <w:rPr>
+          <w:rFonts w:hint="default" w:ascii="Calibri" w:hAnsi="Calibri" w:cs="Calibri"/>
+          <w:highlight w:val="yellow"/>
+          <w:lang w:val="it-IT"/>
+        </w:rPr>
+        <w:t xml:space="preserve">Immagini possibilmente in alta qualità </w:t>
       </w:r>
     </w:p>
     <w:p>
@@ -3208,48 +3301,18 @@
         <w:jc w:val="left"/>
         <w:textAlignment w:val="auto"/>
         <w:rPr>
-          <w:rFonts w:hint="default" w:ascii="Calibri" w:hAnsi="Calibri" w:eastAsia="SimSun" w:cs="Calibri"/>
-        </w:rPr>
-      </w:pPr>
-      <w:r>
-        <w:rPr>
-          <w:rFonts w:hint="default" w:ascii="Calibri" w:hAnsi="Calibri" w:eastAsia="SimSun" w:cs="Calibri"/>
-        </w:rPr>
-        <w:t>Modelli 3D semplificati, scene leggere.</w:t>
-      </w:r>
-    </w:p>
-    <w:p>
-      <w:pPr>
-        <w:pStyle w:val="36"/>
-        <w:keepNext w:val="0"/>
-        <w:keepLines w:val="0"/>
-        <w:pageBreakBefore w:val="0"/>
-        <w:widowControl/>
-        <w:suppressLineNumbers w:val="0"/>
-        <w:kinsoku/>
-        <w:wordWrap/>
-        <w:overflowPunct/>
-        <w:topLinePunct w:val="0"/>
-        <w:autoSpaceDE/>
-        <w:autoSpaceDN/>
-        <w:bidi w:val="0"/>
-        <w:adjustRightInd/>
-        <w:snapToGrid/>
-        <w:spacing w:beforeAutospacing="0" w:afterAutospacing="0"/>
-        <w:ind w:left="0" w:leftChars="0"/>
-        <w:jc w:val="left"/>
-        <w:textAlignment w:val="auto"/>
-        <w:rPr>
-          <w:rStyle w:val="37"/>
-          <w:rFonts w:hint="default" w:ascii="Calibri" w:hAnsi="Calibri" w:eastAsia="SimSun" w:cs="Calibri"/>
-        </w:rPr>
-      </w:pPr>
-      <w:r>
-        <w:rPr>
-          <w:rStyle w:val="37"/>
-          <w:rFonts w:hint="default" w:ascii="Calibri" w:hAnsi="Calibri" w:eastAsia="SimSun" w:cs="Calibri"/>
-        </w:rPr>
-        <w:t>Ricostruzioni storiche o immaginative</w:t>
+          <w:rFonts w:hint="default" w:ascii="Calibri" w:hAnsi="Calibri" w:cs="Calibri"/>
+          <w:highlight w:val="yellow"/>
+          <w:lang w:val="it-IT"/>
+        </w:rPr>
+      </w:pPr>
+      <w:r>
+        <w:rPr>
+          <w:rFonts w:hint="default" w:ascii="Calibri" w:hAnsi="Calibri" w:cs="Calibri"/>
+          <w:highlight w:val="yellow"/>
+          <w:lang w:val="it-IT"/>
+        </w:rPr>
+        <w:t>Video di durata consigliata dai 30 ai 90 secondi.</w:t>
       </w:r>
     </w:p>
     <w:p>
@@ -3281,14 +3344,18 @@
         <w:jc w:val="left"/>
         <w:textAlignment w:val="auto"/>
         <w:rPr>
-          <w:rFonts w:hint="default" w:ascii="Calibri" w:hAnsi="Calibri" w:eastAsia="SimSun" w:cs="Calibri"/>
-        </w:rPr>
-      </w:pPr>
-      <w:r>
-        <w:rPr>
-          <w:rFonts w:hint="default" w:ascii="Calibri" w:hAnsi="Calibri" w:eastAsia="SimSun" w:cs="Calibri"/>
-        </w:rPr>
-        <w:t>Possibilità di creare oggetti o scene non più presenti o impossibili da visitare.</w:t>
+          <w:rFonts w:hint="default" w:ascii="Calibri" w:hAnsi="Calibri" w:cs="Calibri"/>
+          <w:highlight w:val="yellow"/>
+          <w:lang w:val="it-IT"/>
+        </w:rPr>
+      </w:pPr>
+      <w:r>
+        <w:rPr>
+          <w:rFonts w:hint="default" w:ascii="Calibri" w:hAnsi="Calibri" w:cs="Calibri"/>
+          <w:highlight w:val="yellow"/>
+          <w:lang w:val="it-IT"/>
+        </w:rPr>
+        <w:t>Tagliare l’audio d’ambiente o aggiungere voce narrante.</w:t>
       </w:r>
     </w:p>
     <w:p>
@@ -3320,15 +3387,26 @@
         <w:jc w:val="left"/>
         <w:textAlignment w:val="auto"/>
         <w:rPr>
-          <w:rFonts w:hint="default" w:ascii="Calibri" w:hAnsi="Calibri" w:eastAsia="SimSun" w:cs="Calibri"/>
-        </w:rPr>
-      </w:pPr>
-      <w:r>
-        <w:rPr>
-          <w:rFonts w:hint="default" w:ascii="Calibri" w:hAnsi="Calibri" w:eastAsia="SimSun" w:cs="Calibri"/>
-        </w:rPr>
-        <w:t>Specificare sempre se l’oggetto è reale, ricostruito o immaginativo.</w:t>
-      </w:r>
+          <w:rFonts w:hint="default" w:ascii="Calibri" w:hAnsi="Calibri" w:cs="Calibri"/>
+          <w:highlight w:val="yellow"/>
+          <w:lang w:val="it-IT"/>
+        </w:rPr>
+      </w:pPr>
+      <w:r>
+        <w:rPr>
+          <w:rFonts w:hint="default" w:ascii="Calibri" w:hAnsi="Calibri" w:cs="Calibri"/>
+          <w:highlight w:val="yellow"/>
+          <w:lang w:val="it-IT"/>
+        </w:rPr>
+        <w:t>Audio descrittivi: brevi (max 60 sec), tono narrativo.</w:t>
+      </w:r>
+    </w:p>
+    <w:p>
+      <w:pPr>
+        <w:rPr>
+          <w:rFonts w:hint="default"/>
+        </w:rPr>
+      </w:pPr>
     </w:p>
     <w:p>
       <w:pPr>
@@ -3354,7 +3432,6 @@
         <w:rPr>
           <w:rStyle w:val="37"/>
           <w:rFonts w:hint="default" w:ascii="Calibri" w:hAnsi="Calibri" w:eastAsia="SimSun" w:cs="Calibri"/>
-          <w:lang w:val="it-IT"/>
         </w:rPr>
       </w:pPr>
       <w:r>
@@ -3362,15 +3439,7 @@
           <w:rStyle w:val="37"/>
           <w:rFonts w:hint="default" w:ascii="Calibri" w:hAnsi="Calibri" w:eastAsia="SimSun" w:cs="Calibri"/>
         </w:rPr>
-        <w:t xml:space="preserve">Generazione </w:t>
-      </w:r>
-      <w:r>
-        <w:rPr>
-          <w:rStyle w:val="37"/>
-          <w:rFonts w:hint="default" w:ascii="Calibri" w:hAnsi="Calibri" w:cs="Calibri"/>
-          <w:lang w:val="it-IT"/>
-        </w:rPr>
-        <w:t>contenuti</w:t>
+        <w:t>Completezza</w:t>
       </w:r>
     </w:p>
     <w:p>
@@ -3407,55 +3476,69 @@
       </w:pPr>
       <w:r>
         <w:rPr>
+          <w:rFonts w:hint="default" w:ascii="Calibri" w:hAnsi="Calibri" w:eastAsia="SimSun" w:cs="Calibri"/>
+        </w:rPr>
+        <w:t xml:space="preserve">Ogni POI deve </w:t>
+      </w:r>
+      <w:r>
+        <w:rPr>
           <w:rFonts w:hint="default" w:ascii="Calibri" w:hAnsi="Calibri" w:cs="Calibri"/>
           <w:lang w:val="it-IT"/>
         </w:rPr>
-        <w:t xml:space="preserve">Redigere descrizioni </w:t>
+        <w:t>includere</w:t>
       </w:r>
       <w:r>
         <w:rPr>
           <w:rFonts w:hint="default" w:ascii="Calibri" w:hAnsi="Calibri" w:eastAsia="SimSun" w:cs="Calibri"/>
         </w:rPr>
-        <w:t>chiar</w:t>
+        <w:t xml:space="preserve"> testi, media reali, coordinate, relazioni semantiche, descrizioni </w:t>
       </w:r>
       <w:r>
         <w:rPr>
           <w:rFonts w:hint="default" w:ascii="Calibri" w:hAnsi="Calibri" w:cs="Calibri"/>
           <w:lang w:val="it-IT"/>
         </w:rPr>
-        <w:t>e</w:t>
+        <w:t>per generazione contenuti multimediali</w:t>
       </w:r>
       <w:r>
         <w:rPr>
           <w:rFonts w:hint="default" w:ascii="Calibri" w:hAnsi="Calibri" w:eastAsia="SimSun" w:cs="Calibri"/>
         </w:rPr>
-        <w:t xml:space="preserve"> e dettagliat</w:t>
-      </w:r>
-      <w:r>
-        <w:rPr>
-          <w:rFonts w:hint="default" w:ascii="Calibri" w:hAnsi="Calibri" w:cs="Calibri"/>
-          <w:lang w:val="it-IT"/>
-        </w:rPr>
-        <w:t>e</w:t>
-      </w:r>
-      <w:r>
-        <w:rPr>
+        <w:t>.</w:t>
+      </w:r>
+    </w:p>
+    <w:p>
+      <w:pPr>
+        <w:pStyle w:val="36"/>
+        <w:keepNext w:val="0"/>
+        <w:keepLines w:val="0"/>
+        <w:pageBreakBefore w:val="0"/>
+        <w:widowControl/>
+        <w:suppressLineNumbers w:val="0"/>
+        <w:kinsoku/>
+        <w:wordWrap/>
+        <w:overflowPunct/>
+        <w:topLinePunct w:val="0"/>
+        <w:autoSpaceDE/>
+        <w:autoSpaceDN/>
+        <w:bidi w:val="0"/>
+        <w:adjustRightInd/>
+        <w:snapToGrid/>
+        <w:spacing w:beforeAutospacing="0" w:afterAutospacing="0"/>
+        <w:ind w:left="0" w:leftChars="0"/>
+        <w:jc w:val="left"/>
+        <w:textAlignment w:val="auto"/>
+        <w:rPr>
+          <w:rStyle w:val="37"/>
           <w:rFonts w:hint="default" w:ascii="Calibri" w:hAnsi="Calibri" w:eastAsia="SimSun" w:cs="Calibri"/>
         </w:rPr>
-        <w:t xml:space="preserve"> per </w:t>
-      </w:r>
-      <w:r>
-        <w:rPr>
-          <w:rFonts w:hint="default" w:ascii="Calibri" w:hAnsi="Calibri" w:cs="Calibri"/>
-          <w:lang w:val="it-IT"/>
-        </w:rPr>
-        <w:t>la generazione dei contenuti multimediali</w:t>
-      </w:r>
-      <w:r>
-        <w:rPr>
+      </w:pPr>
+      <w:r>
+        <w:rPr>
+          <w:rStyle w:val="37"/>
           <w:rFonts w:hint="default" w:ascii="Calibri" w:hAnsi="Calibri" w:eastAsia="SimSun" w:cs="Calibri"/>
         </w:rPr>
-        <w:t>.</w:t>
+        <w:t>Coerenza terminologica</w:t>
       </w:r>
     </w:p>
     <w:p>
@@ -3487,40 +3570,50 @@
         <w:jc w:val="left"/>
         <w:textAlignment w:val="auto"/>
         <w:rPr>
+          <w:rFonts w:hint="default" w:ascii="Calibri" w:hAnsi="Calibri" w:cs="Calibri"/>
+          <w:lang w:val="it-IT"/>
+        </w:rPr>
+      </w:pPr>
+      <w:r>
+        <w:rPr>
+          <w:rFonts w:hint="default" w:ascii="Calibri" w:hAnsi="Calibri" w:cs="Calibri"/>
+          <w:lang w:val="it-IT"/>
+        </w:rPr>
+        <w:t>Usare categorie e tag standard coerenti con il grafo Neo4j.</w:t>
+      </w:r>
+    </w:p>
+    <w:p>
+      <w:pPr>
+        <w:pStyle w:val="36"/>
+        <w:keepNext w:val="0"/>
+        <w:keepLines w:val="0"/>
+        <w:pageBreakBefore w:val="0"/>
+        <w:widowControl/>
+        <w:suppressLineNumbers w:val="0"/>
+        <w:kinsoku/>
+        <w:wordWrap/>
+        <w:overflowPunct/>
+        <w:topLinePunct w:val="0"/>
+        <w:autoSpaceDE/>
+        <w:autoSpaceDN/>
+        <w:bidi w:val="0"/>
+        <w:adjustRightInd/>
+        <w:snapToGrid/>
+        <w:spacing w:beforeAutospacing="0" w:afterAutospacing="0"/>
+        <w:ind w:left="0" w:leftChars="0"/>
+        <w:jc w:val="left"/>
+        <w:textAlignment w:val="auto"/>
+        <w:rPr>
+          <w:rStyle w:val="37"/>
           <w:rFonts w:hint="default" w:ascii="Calibri" w:hAnsi="Calibri" w:eastAsia="SimSun" w:cs="Calibri"/>
         </w:rPr>
       </w:pPr>
       <w:r>
         <w:rPr>
+          <w:rStyle w:val="37"/>
           <w:rFonts w:hint="default" w:ascii="Calibri" w:hAnsi="Calibri" w:eastAsia="SimSun" w:cs="Calibri"/>
         </w:rPr>
-        <w:t xml:space="preserve">Separare più oggetti o scene in </w:t>
-      </w:r>
-      <w:r>
-        <w:rPr>
-          <w:rFonts w:hint="default" w:ascii="Calibri" w:hAnsi="Calibri" w:cs="Calibri"/>
-          <w:lang w:val="it-IT"/>
-        </w:rPr>
-        <w:t xml:space="preserve">descrizioni </w:t>
-      </w:r>
-      <w:r>
-        <w:rPr>
-          <w:rFonts w:hint="default" w:ascii="Calibri" w:hAnsi="Calibri" w:eastAsia="SimSun" w:cs="Calibri"/>
-        </w:rPr>
-        <w:t>distint</w:t>
-      </w:r>
-      <w:r>
-        <w:rPr>
-          <w:rFonts w:hint="default" w:ascii="Calibri" w:hAnsi="Calibri" w:cs="Calibri"/>
-          <w:lang w:val="it-IT"/>
-        </w:rPr>
-        <w:t>e</w:t>
-      </w:r>
-      <w:r>
-        <w:rPr>
-          <w:rFonts w:hint="default" w:ascii="Calibri" w:hAnsi="Calibri" w:eastAsia="SimSun" w:cs="Calibri"/>
-        </w:rPr>
-        <w:t>.</w:t>
+        <w:t>Chiarezza e precisione</w:t>
       </w:r>
     </w:p>
     <w:p>
@@ -3559,41 +3652,7 @@
         <w:rPr>
           <w:rFonts w:hint="default" w:ascii="Calibri" w:hAnsi="Calibri" w:eastAsia="SimSun" w:cs="Calibri"/>
         </w:rPr>
-        <w:t>Oggetti e scene AR devono essere leggibili, scalabili e ottimizzati per mobile.</w:t>
-      </w:r>
-    </w:p>
-    <w:p>
-      <w:pPr>
-        <w:pStyle w:val="36"/>
-        <w:keepNext w:val="0"/>
-        <w:keepLines w:val="0"/>
-        <w:pageBreakBefore w:val="0"/>
-        <w:widowControl/>
-        <w:suppressLineNumbers w:val="0"/>
-        <w:kinsoku/>
-        <w:wordWrap/>
-        <w:overflowPunct/>
-        <w:topLinePunct w:val="0"/>
-        <w:autoSpaceDE/>
-        <w:autoSpaceDN/>
-        <w:bidi w:val="0"/>
-        <w:adjustRightInd/>
-        <w:snapToGrid/>
-        <w:spacing w:beforeAutospacing="0" w:afterAutospacing="0"/>
-        <w:ind w:left="0" w:leftChars="0"/>
-        <w:jc w:val="left"/>
-        <w:textAlignment w:val="auto"/>
-        <w:rPr>
-          <w:rStyle w:val="37"/>
-          <w:rFonts w:hint="default" w:ascii="Calibri" w:hAnsi="Calibri" w:eastAsia="SimSun" w:cs="Calibri"/>
-        </w:rPr>
-      </w:pPr>
-      <w:r>
-        <w:rPr>
-          <w:rStyle w:val="37"/>
-          <w:rFonts w:hint="default" w:ascii="Calibri" w:hAnsi="Calibri" w:eastAsia="SimSun" w:cs="Calibri"/>
-        </w:rPr>
-        <w:t>Multimedialità integrata</w:t>
+        <w:t>Evitare ambiguità, descrivere forma, colore, materiale, dimensioni, posizione.</w:t>
       </w:r>
     </w:p>
     <w:p>
@@ -3632,7 +3691,20 @@
         <w:rPr>
           <w:rFonts w:hint="default" w:ascii="Calibri" w:hAnsi="Calibri" w:eastAsia="SimSun" w:cs="Calibri"/>
         </w:rPr>
-        <w:t>Collegare i media alle sezioni testuali e semantiche.</w:t>
+        <w:t xml:space="preserve">Per </w:t>
+      </w:r>
+      <w:r>
+        <w:rPr>
+          <w:rFonts w:hint="default" w:ascii="Calibri" w:hAnsi="Calibri" w:cs="Calibri"/>
+          <w:lang w:val="it-IT"/>
+        </w:rPr>
+        <w:t>la generzione di video</w:t>
+      </w:r>
+      <w:r>
+        <w:rPr>
+          <w:rFonts w:hint="default" w:ascii="Calibri" w:hAnsi="Calibri" w:eastAsia="SimSun" w:cs="Calibri"/>
+        </w:rPr>
+        <w:t>, indicare anche eventuali movimenti o animazioni semplici.</w:t>
       </w:r>
     </w:p>
     <w:p>
@@ -3664,17 +3736,9 @@
       <w:r>
         <w:rPr>
           <w:rStyle w:val="37"/>
-          <w:rFonts w:hint="default" w:ascii="Calibri" w:hAnsi="Calibri" w:cs="Calibri"/>
-          <w:lang w:val="it-IT"/>
-        </w:rPr>
-        <w:t>V</w:t>
-      </w:r>
-      <w:r>
-        <w:rPr>
-          <w:rStyle w:val="37"/>
           <w:rFonts w:hint="default" w:ascii="Calibri" w:hAnsi="Calibri" w:eastAsia="SimSun" w:cs="Calibri"/>
         </w:rPr>
-        <w:t>erifica</w:t>
+        <w:t>Accessibilità e fruibilità</w:t>
       </w:r>
     </w:p>
     <w:p>
@@ -3713,20 +3777,7 @@
         <w:rPr>
           <w:rFonts w:hint="default" w:ascii="Calibri" w:hAnsi="Calibri" w:eastAsia="SimSun" w:cs="Calibri"/>
         </w:rPr>
-        <w:t>Controllare accuratezza storica e coerenza geografic</w:t>
-      </w:r>
-      <w:r>
-        <w:rPr>
-          <w:rFonts w:hint="default" w:ascii="Calibri" w:hAnsi="Calibri" w:cs="Calibri"/>
-          <w:lang w:val="it-IT"/>
-        </w:rPr>
-        <w:t>a</w:t>
-      </w:r>
-      <w:r>
-        <w:rPr>
-          <w:rFonts w:hint="default" w:ascii="Calibri" w:hAnsi="Calibri" w:eastAsia="SimSun" w:cs="Calibri"/>
-        </w:rPr>
-        <w:t>.</w:t>
+        <w:t>Contenuti leggeri, ottimizzatiper dispositivi mobili AR/VR.</w:t>
       </w:r>
     </w:p>
     <w:p>
@@ -3758,16 +3809,14 @@
         <w:jc w:val="left"/>
         <w:textAlignment w:val="auto"/>
         <w:rPr>
-          <w:rFonts w:hint="default" w:ascii="Calibri" w:hAnsi="Calibri" w:cs="Calibri"/>
-          <w:lang w:val="it-IT"/>
-        </w:rPr>
-      </w:pPr>
-      <w:r>
-        <w:rPr>
-          <w:rFonts w:hint="default" w:ascii="Calibri" w:hAnsi="Calibri" w:cs="Calibri"/>
-          <w:lang w:val="it-IT"/>
-        </w:rPr>
-        <w:t>Testare le descrizioni per generazione contenuti multimediali su tools Text-to-3D e Text-to-Video per verificarne l’efficacia.</w:t>
+          <w:rFonts w:hint="default" w:ascii="Calibri" w:hAnsi="Calibri" w:eastAsia="SimSun" w:cs="Calibri"/>
+        </w:rPr>
+      </w:pPr>
+      <w:r>
+        <w:rPr>
+          <w:rFonts w:hint="default" w:ascii="Calibri" w:hAnsi="Calibri" w:eastAsia="SimSun" w:cs="Calibri"/>
+        </w:rPr>
+        <w:t>Modelli 3D semplificati, scene leggere.</w:t>
       </w:r>
     </w:p>
     <w:p>
@@ -3796,6 +3845,558 @@
           <w:rFonts w:hint="default" w:ascii="Calibri" w:hAnsi="Calibri" w:eastAsia="SimSun" w:cs="Calibri"/>
         </w:rPr>
       </w:pPr>
+      <w:r>
+        <w:rPr>
+          <w:rStyle w:val="37"/>
+          <w:rFonts w:hint="default" w:ascii="Calibri" w:hAnsi="Calibri" w:eastAsia="SimSun" w:cs="Calibri"/>
+        </w:rPr>
+        <w:t>Ricostruzioni storiche o immaginative</w:t>
+      </w:r>
+    </w:p>
+    <w:p>
+      <w:pPr>
+        <w:pStyle w:val="36"/>
+        <w:keepNext w:val="0"/>
+        <w:keepLines w:val="0"/>
+        <w:pageBreakBefore w:val="0"/>
+        <w:widowControl/>
+        <w:numPr>
+          <w:ilvl w:val="0"/>
+          <w:numId w:val="8"/>
+        </w:numPr>
+        <w:suppressLineNumbers w:val="0"/>
+        <w:tabs>
+          <w:tab w:val="clear" w:pos="840"/>
+        </w:tabs>
+        <w:kinsoku/>
+        <w:wordWrap/>
+        <w:overflowPunct/>
+        <w:topLinePunct w:val="0"/>
+        <w:autoSpaceDE/>
+        <w:autoSpaceDN/>
+        <w:bidi w:val="0"/>
+        <w:adjustRightInd/>
+        <w:snapToGrid/>
+        <w:spacing w:beforeAutospacing="0" w:afterAutospacing="0"/>
+        <w:ind w:left="1057" w:leftChars="304" w:hanging="388" w:hangingChars="162"/>
+        <w:jc w:val="left"/>
+        <w:textAlignment w:val="auto"/>
+        <w:rPr>
+          <w:rFonts w:hint="default" w:ascii="Calibri" w:hAnsi="Calibri" w:eastAsia="SimSun" w:cs="Calibri"/>
+        </w:rPr>
+      </w:pPr>
+      <w:r>
+        <w:rPr>
+          <w:rFonts w:hint="default" w:ascii="Calibri" w:hAnsi="Calibri" w:eastAsia="SimSun" w:cs="Calibri"/>
+        </w:rPr>
+        <w:t>Possibilità di creare oggetti o scene non più presenti o impossibili da visitare.</w:t>
+      </w:r>
+    </w:p>
+    <w:p>
+      <w:pPr>
+        <w:pStyle w:val="36"/>
+        <w:keepNext w:val="0"/>
+        <w:keepLines w:val="0"/>
+        <w:pageBreakBefore w:val="0"/>
+        <w:widowControl/>
+        <w:numPr>
+          <w:ilvl w:val="0"/>
+          <w:numId w:val="8"/>
+        </w:numPr>
+        <w:suppressLineNumbers w:val="0"/>
+        <w:tabs>
+          <w:tab w:val="clear" w:pos="840"/>
+        </w:tabs>
+        <w:kinsoku/>
+        <w:wordWrap/>
+        <w:overflowPunct/>
+        <w:topLinePunct w:val="0"/>
+        <w:autoSpaceDE/>
+        <w:autoSpaceDN/>
+        <w:bidi w:val="0"/>
+        <w:adjustRightInd/>
+        <w:snapToGrid/>
+        <w:spacing w:beforeAutospacing="0" w:afterAutospacing="0"/>
+        <w:ind w:left="1057" w:leftChars="304" w:hanging="388" w:hangingChars="162"/>
+        <w:jc w:val="left"/>
+        <w:textAlignment w:val="auto"/>
+        <w:rPr>
+          <w:rFonts w:hint="default" w:ascii="Calibri" w:hAnsi="Calibri" w:eastAsia="SimSun" w:cs="Calibri"/>
+        </w:rPr>
+      </w:pPr>
+      <w:r>
+        <w:rPr>
+          <w:rFonts w:hint="default" w:ascii="Calibri" w:hAnsi="Calibri" w:eastAsia="SimSun" w:cs="Calibri"/>
+        </w:rPr>
+        <w:t>Specificare sempre se l’oggetto è reale, ricostruito o immaginativo.</w:t>
+      </w:r>
+    </w:p>
+    <w:p>
+      <w:pPr>
+        <w:pStyle w:val="36"/>
+        <w:keepNext w:val="0"/>
+        <w:keepLines w:val="0"/>
+        <w:pageBreakBefore w:val="0"/>
+        <w:widowControl/>
+        <w:suppressLineNumbers w:val="0"/>
+        <w:kinsoku/>
+        <w:wordWrap/>
+        <w:overflowPunct/>
+        <w:topLinePunct w:val="0"/>
+        <w:autoSpaceDE/>
+        <w:autoSpaceDN/>
+        <w:bidi w:val="0"/>
+        <w:adjustRightInd/>
+        <w:snapToGrid/>
+        <w:spacing w:beforeAutospacing="0" w:afterAutospacing="0"/>
+        <w:ind w:left="0" w:leftChars="0"/>
+        <w:jc w:val="left"/>
+        <w:textAlignment w:val="auto"/>
+        <w:rPr>
+          <w:rStyle w:val="37"/>
+          <w:rFonts w:hint="default" w:ascii="Calibri" w:hAnsi="Calibri" w:eastAsia="SimSun" w:cs="Calibri"/>
+          <w:lang w:val="it-IT"/>
+        </w:rPr>
+      </w:pPr>
+      <w:r>
+        <w:rPr>
+          <w:rStyle w:val="37"/>
+          <w:rFonts w:hint="default" w:ascii="Calibri" w:hAnsi="Calibri" w:eastAsia="SimSun" w:cs="Calibri"/>
+        </w:rPr>
+        <w:t xml:space="preserve">Generazione </w:t>
+      </w:r>
+      <w:r>
+        <w:rPr>
+          <w:rStyle w:val="37"/>
+          <w:rFonts w:hint="default" w:ascii="Calibri" w:hAnsi="Calibri" w:cs="Calibri"/>
+          <w:lang w:val="it-IT"/>
+        </w:rPr>
+        <w:t>contenuti</w:t>
+      </w:r>
+    </w:p>
+    <w:p>
+      <w:pPr>
+        <w:pStyle w:val="36"/>
+        <w:keepNext w:val="0"/>
+        <w:keepLines w:val="0"/>
+        <w:pageBreakBefore w:val="0"/>
+        <w:widowControl/>
+        <w:numPr>
+          <w:ilvl w:val="0"/>
+          <w:numId w:val="8"/>
+        </w:numPr>
+        <w:suppressLineNumbers w:val="0"/>
+        <w:tabs>
+          <w:tab w:val="clear" w:pos="840"/>
+        </w:tabs>
+        <w:kinsoku/>
+        <w:wordWrap/>
+        <w:overflowPunct/>
+        <w:topLinePunct w:val="0"/>
+        <w:autoSpaceDE/>
+        <w:autoSpaceDN/>
+        <w:bidi w:val="0"/>
+        <w:adjustRightInd/>
+        <w:snapToGrid/>
+        <w:spacing w:beforeAutospacing="0" w:afterAutospacing="0"/>
+        <w:ind w:left="1057" w:leftChars="304" w:hanging="388" w:hangingChars="162"/>
+        <w:jc w:val="left"/>
+        <w:textAlignment w:val="auto"/>
+        <w:rPr>
+          <w:rFonts w:hint="default" w:ascii="Calibri" w:hAnsi="Calibri" w:eastAsia="SimSun" w:cs="Calibri"/>
+        </w:rPr>
+      </w:pPr>
+      <w:r>
+        <w:rPr>
+          <w:rFonts w:hint="default" w:ascii="Calibri" w:hAnsi="Calibri" w:cs="Calibri"/>
+          <w:lang w:val="it-IT"/>
+        </w:rPr>
+        <w:t xml:space="preserve">Redigere descrizioni </w:t>
+      </w:r>
+      <w:r>
+        <w:rPr>
+          <w:rFonts w:hint="default" w:ascii="Calibri" w:hAnsi="Calibri" w:eastAsia="SimSun" w:cs="Calibri"/>
+        </w:rPr>
+        <w:t>chiar</w:t>
+      </w:r>
+      <w:r>
+        <w:rPr>
+          <w:rFonts w:hint="default" w:ascii="Calibri" w:hAnsi="Calibri" w:cs="Calibri"/>
+          <w:lang w:val="it-IT"/>
+        </w:rPr>
+        <w:t>e</w:t>
+      </w:r>
+      <w:r>
+        <w:rPr>
+          <w:rFonts w:hint="default" w:ascii="Calibri" w:hAnsi="Calibri" w:eastAsia="SimSun" w:cs="Calibri"/>
+        </w:rPr>
+        <w:t xml:space="preserve"> e dettagliat</w:t>
+      </w:r>
+      <w:r>
+        <w:rPr>
+          <w:rFonts w:hint="default" w:ascii="Calibri" w:hAnsi="Calibri" w:cs="Calibri"/>
+          <w:lang w:val="it-IT"/>
+        </w:rPr>
+        <w:t>e</w:t>
+      </w:r>
+      <w:r>
+        <w:rPr>
+          <w:rFonts w:hint="default" w:ascii="Calibri" w:hAnsi="Calibri" w:eastAsia="SimSun" w:cs="Calibri"/>
+        </w:rPr>
+        <w:t xml:space="preserve"> per </w:t>
+      </w:r>
+      <w:r>
+        <w:rPr>
+          <w:rFonts w:hint="default" w:ascii="Calibri" w:hAnsi="Calibri" w:cs="Calibri"/>
+          <w:lang w:val="it-IT"/>
+        </w:rPr>
+        <w:t>la generazione dei contenuti multimediali</w:t>
+      </w:r>
+      <w:r>
+        <w:rPr>
+          <w:rFonts w:hint="default" w:ascii="Calibri" w:hAnsi="Calibri" w:eastAsia="SimSun" w:cs="Calibri"/>
+        </w:rPr>
+        <w:t>.</w:t>
+      </w:r>
+    </w:p>
+    <w:p>
+      <w:pPr>
+        <w:pStyle w:val="36"/>
+        <w:keepNext w:val="0"/>
+        <w:keepLines w:val="0"/>
+        <w:pageBreakBefore w:val="0"/>
+        <w:widowControl/>
+        <w:numPr>
+          <w:ilvl w:val="0"/>
+          <w:numId w:val="8"/>
+        </w:numPr>
+        <w:suppressLineNumbers w:val="0"/>
+        <w:tabs>
+          <w:tab w:val="clear" w:pos="840"/>
+        </w:tabs>
+        <w:kinsoku/>
+        <w:wordWrap/>
+        <w:overflowPunct/>
+        <w:topLinePunct w:val="0"/>
+        <w:autoSpaceDE/>
+        <w:autoSpaceDN/>
+        <w:bidi w:val="0"/>
+        <w:adjustRightInd/>
+        <w:snapToGrid/>
+        <w:spacing w:beforeAutospacing="0" w:afterAutospacing="0"/>
+        <w:ind w:left="1057" w:leftChars="304" w:hanging="388" w:hangingChars="162"/>
+        <w:jc w:val="left"/>
+        <w:textAlignment w:val="auto"/>
+        <w:rPr>
+          <w:rFonts w:hint="default" w:ascii="Calibri" w:hAnsi="Calibri" w:eastAsia="SimSun" w:cs="Calibri"/>
+        </w:rPr>
+      </w:pPr>
+      <w:r>
+        <w:rPr>
+          <w:rFonts w:hint="default" w:ascii="Calibri" w:hAnsi="Calibri" w:eastAsia="SimSun" w:cs="Calibri"/>
+        </w:rPr>
+        <w:t xml:space="preserve">Separare più oggetti o scene in </w:t>
+      </w:r>
+      <w:r>
+        <w:rPr>
+          <w:rFonts w:hint="default" w:ascii="Calibri" w:hAnsi="Calibri" w:cs="Calibri"/>
+          <w:lang w:val="it-IT"/>
+        </w:rPr>
+        <w:t xml:space="preserve">descrizioni </w:t>
+      </w:r>
+      <w:r>
+        <w:rPr>
+          <w:rFonts w:hint="default" w:ascii="Calibri" w:hAnsi="Calibri" w:eastAsia="SimSun" w:cs="Calibri"/>
+        </w:rPr>
+        <w:t>distint</w:t>
+      </w:r>
+      <w:r>
+        <w:rPr>
+          <w:rFonts w:hint="default" w:ascii="Calibri" w:hAnsi="Calibri" w:cs="Calibri"/>
+          <w:lang w:val="it-IT"/>
+        </w:rPr>
+        <w:t>e</w:t>
+      </w:r>
+      <w:r>
+        <w:rPr>
+          <w:rFonts w:hint="default" w:ascii="Calibri" w:hAnsi="Calibri" w:eastAsia="SimSun" w:cs="Calibri"/>
+        </w:rPr>
+        <w:t>.</w:t>
+      </w:r>
+    </w:p>
+    <w:p>
+      <w:pPr>
+        <w:pStyle w:val="36"/>
+        <w:keepNext w:val="0"/>
+        <w:keepLines w:val="0"/>
+        <w:pageBreakBefore w:val="0"/>
+        <w:widowControl/>
+        <w:numPr>
+          <w:ilvl w:val="0"/>
+          <w:numId w:val="8"/>
+        </w:numPr>
+        <w:suppressLineNumbers w:val="0"/>
+        <w:tabs>
+          <w:tab w:val="clear" w:pos="840"/>
+        </w:tabs>
+        <w:kinsoku/>
+        <w:wordWrap/>
+        <w:overflowPunct/>
+        <w:topLinePunct w:val="0"/>
+        <w:autoSpaceDE/>
+        <w:autoSpaceDN/>
+        <w:bidi w:val="0"/>
+        <w:adjustRightInd/>
+        <w:snapToGrid/>
+        <w:spacing w:beforeAutospacing="0" w:afterAutospacing="0"/>
+        <w:ind w:left="1057" w:leftChars="304" w:hanging="388" w:hangingChars="162"/>
+        <w:jc w:val="left"/>
+        <w:textAlignment w:val="auto"/>
+        <w:rPr>
+          <w:rFonts w:hint="default" w:ascii="Calibri" w:hAnsi="Calibri" w:eastAsia="SimSun" w:cs="Calibri"/>
+        </w:rPr>
+      </w:pPr>
+      <w:r>
+        <w:rPr>
+          <w:rFonts w:hint="default" w:ascii="Calibri" w:hAnsi="Calibri" w:eastAsia="SimSun" w:cs="Calibri"/>
+        </w:rPr>
+        <w:t>Oggetti e scene AR devono essere leggibili, scalabili e ottimizzati per mobile.</w:t>
+      </w:r>
+    </w:p>
+    <w:p>
+      <w:pPr>
+        <w:pStyle w:val="36"/>
+        <w:keepNext w:val="0"/>
+        <w:keepLines w:val="0"/>
+        <w:pageBreakBefore w:val="0"/>
+        <w:widowControl/>
+        <w:suppressLineNumbers w:val="0"/>
+        <w:kinsoku/>
+        <w:wordWrap/>
+        <w:overflowPunct/>
+        <w:topLinePunct w:val="0"/>
+        <w:autoSpaceDE/>
+        <w:autoSpaceDN/>
+        <w:bidi w:val="0"/>
+        <w:adjustRightInd/>
+        <w:snapToGrid/>
+        <w:spacing w:beforeAutospacing="0" w:afterAutospacing="0"/>
+        <w:ind w:left="0" w:leftChars="0"/>
+        <w:jc w:val="left"/>
+        <w:textAlignment w:val="auto"/>
+        <w:rPr>
+          <w:rStyle w:val="37"/>
+          <w:rFonts w:hint="default" w:ascii="Calibri" w:hAnsi="Calibri" w:eastAsia="SimSun" w:cs="Calibri"/>
+        </w:rPr>
+      </w:pPr>
+      <w:r>
+        <w:rPr>
+          <w:rStyle w:val="37"/>
+          <w:rFonts w:hint="default" w:ascii="Calibri" w:hAnsi="Calibri" w:eastAsia="SimSun" w:cs="Calibri"/>
+        </w:rPr>
+        <w:t>Multimedialità integrata</w:t>
+      </w:r>
+    </w:p>
+    <w:p>
+      <w:pPr>
+        <w:pStyle w:val="36"/>
+        <w:keepNext w:val="0"/>
+        <w:keepLines w:val="0"/>
+        <w:pageBreakBefore w:val="0"/>
+        <w:widowControl/>
+        <w:numPr>
+          <w:ilvl w:val="0"/>
+          <w:numId w:val="8"/>
+        </w:numPr>
+        <w:suppressLineNumbers w:val="0"/>
+        <w:tabs>
+          <w:tab w:val="clear" w:pos="840"/>
+        </w:tabs>
+        <w:kinsoku/>
+        <w:wordWrap/>
+        <w:overflowPunct/>
+        <w:topLinePunct w:val="0"/>
+        <w:autoSpaceDE/>
+        <w:autoSpaceDN/>
+        <w:bidi w:val="0"/>
+        <w:adjustRightInd/>
+        <w:snapToGrid/>
+        <w:spacing w:beforeAutospacing="0" w:afterAutospacing="0"/>
+        <w:ind w:left="1057" w:leftChars="304" w:hanging="388" w:hangingChars="162"/>
+        <w:jc w:val="left"/>
+        <w:textAlignment w:val="auto"/>
+        <w:rPr>
+          <w:rFonts w:hint="default" w:ascii="Calibri" w:hAnsi="Calibri" w:eastAsia="SimSun" w:cs="Calibri"/>
+        </w:rPr>
+      </w:pPr>
+      <w:r>
+        <w:rPr>
+          <w:rFonts w:hint="default" w:ascii="Calibri" w:hAnsi="Calibri" w:eastAsia="SimSun" w:cs="Calibri"/>
+        </w:rPr>
+        <w:t>Collegare i media alle sezioni testuali e semantiche.</w:t>
+      </w:r>
+    </w:p>
+    <w:p>
+      <w:pPr>
+        <w:pStyle w:val="36"/>
+        <w:keepNext w:val="0"/>
+        <w:keepLines w:val="0"/>
+        <w:pageBreakBefore w:val="0"/>
+        <w:widowControl/>
+        <w:suppressLineNumbers w:val="0"/>
+        <w:kinsoku/>
+        <w:wordWrap/>
+        <w:overflowPunct/>
+        <w:topLinePunct w:val="0"/>
+        <w:autoSpaceDE/>
+        <w:autoSpaceDN/>
+        <w:bidi w:val="0"/>
+        <w:adjustRightInd/>
+        <w:snapToGrid/>
+        <w:spacing w:beforeAutospacing="0" w:afterAutospacing="0"/>
+        <w:ind w:left="0" w:leftChars="0"/>
+        <w:jc w:val="left"/>
+        <w:textAlignment w:val="auto"/>
+        <w:rPr>
+          <w:rStyle w:val="37"/>
+          <w:rFonts w:hint="default" w:ascii="Calibri" w:hAnsi="Calibri" w:eastAsia="SimSun" w:cs="Calibri"/>
+        </w:rPr>
+      </w:pPr>
+      <w:r>
+        <w:rPr>
+          <w:rStyle w:val="37"/>
+          <w:rFonts w:hint="default" w:ascii="Calibri" w:hAnsi="Calibri" w:cs="Calibri"/>
+          <w:lang w:val="it-IT"/>
+        </w:rPr>
+        <w:t>V</w:t>
+      </w:r>
+      <w:r>
+        <w:rPr>
+          <w:rStyle w:val="37"/>
+          <w:rFonts w:hint="default" w:ascii="Calibri" w:hAnsi="Calibri" w:eastAsia="SimSun" w:cs="Calibri"/>
+        </w:rPr>
+        <w:t>erifica</w:t>
+      </w:r>
+    </w:p>
+    <w:p>
+      <w:pPr>
+        <w:pStyle w:val="36"/>
+        <w:keepNext w:val="0"/>
+        <w:keepLines w:val="0"/>
+        <w:pageBreakBefore w:val="0"/>
+        <w:widowControl/>
+        <w:numPr>
+          <w:ilvl w:val="0"/>
+          <w:numId w:val="8"/>
+        </w:numPr>
+        <w:suppressLineNumbers w:val="0"/>
+        <w:tabs>
+          <w:tab w:val="clear" w:pos="840"/>
+        </w:tabs>
+        <w:kinsoku/>
+        <w:wordWrap/>
+        <w:overflowPunct/>
+        <w:topLinePunct w:val="0"/>
+        <w:autoSpaceDE/>
+        <w:autoSpaceDN/>
+        <w:bidi w:val="0"/>
+        <w:adjustRightInd/>
+        <w:snapToGrid/>
+        <w:spacing w:beforeAutospacing="0" w:afterAutospacing="0"/>
+        <w:ind w:left="1057" w:leftChars="304" w:hanging="388" w:hangingChars="162"/>
+        <w:jc w:val="left"/>
+        <w:textAlignment w:val="auto"/>
+        <w:rPr>
+          <w:rFonts w:hint="default" w:ascii="Calibri" w:hAnsi="Calibri" w:eastAsia="SimSun" w:cs="Calibri"/>
+        </w:rPr>
+      </w:pPr>
+      <w:r>
+        <w:rPr>
+          <w:rFonts w:hint="default" w:ascii="Calibri" w:hAnsi="Calibri" w:eastAsia="SimSun" w:cs="Calibri"/>
+        </w:rPr>
+        <w:t>Controllare accuratezza storica e coerenza geografic</w:t>
+      </w:r>
+      <w:r>
+        <w:rPr>
+          <w:rFonts w:hint="default" w:ascii="Calibri" w:hAnsi="Calibri" w:cs="Calibri"/>
+          <w:lang w:val="it-IT"/>
+        </w:rPr>
+        <w:t>a</w:t>
+      </w:r>
+      <w:r>
+        <w:rPr>
+          <w:rFonts w:hint="default" w:ascii="Calibri" w:hAnsi="Calibri" w:eastAsia="SimSun" w:cs="Calibri"/>
+        </w:rPr>
+        <w:t>.</w:t>
+      </w:r>
+    </w:p>
+    <w:p>
+      <w:pPr>
+        <w:pStyle w:val="36"/>
+        <w:keepNext w:val="0"/>
+        <w:keepLines w:val="0"/>
+        <w:pageBreakBefore w:val="0"/>
+        <w:widowControl/>
+        <w:numPr>
+          <w:ilvl w:val="0"/>
+          <w:numId w:val="8"/>
+        </w:numPr>
+        <w:suppressLineNumbers w:val="0"/>
+        <w:tabs>
+          <w:tab w:val="clear" w:pos="840"/>
+        </w:tabs>
+        <w:kinsoku/>
+        <w:wordWrap/>
+        <w:overflowPunct/>
+        <w:topLinePunct w:val="0"/>
+        <w:autoSpaceDE/>
+        <w:autoSpaceDN/>
+        <w:bidi w:val="0"/>
+        <w:adjustRightInd/>
+        <w:snapToGrid/>
+        <w:spacing w:beforeAutospacing="0" w:afterAutospacing="0"/>
+        <w:ind w:left="1057" w:leftChars="304" w:hanging="388" w:hangingChars="162"/>
+        <w:jc w:val="left"/>
+        <w:textAlignment w:val="auto"/>
+        <w:rPr>
+          <w:rFonts w:hint="default" w:ascii="Calibri" w:hAnsi="Calibri" w:cs="Calibri"/>
+          <w:lang w:val="it-IT"/>
+        </w:rPr>
+      </w:pPr>
+      <w:r>
+        <w:rPr>
+          <w:rFonts w:hint="default" w:ascii="Calibri" w:hAnsi="Calibri" w:cs="Calibri"/>
+          <w:lang w:val="it-IT"/>
+        </w:rPr>
+        <w:t>Testare le descrizioni per generazione contenuti multimediali su tools Text-to-3D e Text-to-Video per verificarne l’efficacia.</w:t>
+      </w:r>
+    </w:p>
+    <w:p>
+      <w:pPr>
+        <w:pStyle w:val="36"/>
+        <w:keepNext w:val="0"/>
+        <w:keepLines w:val="0"/>
+        <w:pageBreakBefore w:val="0"/>
+        <w:widowControl/>
+        <w:suppressLineNumbers w:val="0"/>
+        <w:kinsoku/>
+        <w:wordWrap/>
+        <w:overflowPunct/>
+        <w:topLinePunct w:val="0"/>
+        <w:autoSpaceDE/>
+        <w:autoSpaceDN/>
+        <w:bidi w:val="0"/>
+        <w:adjustRightInd/>
+        <w:snapToGrid/>
+        <w:spacing w:beforeAutospacing="0" w:afterAutospacing="0"/>
+        <w:ind w:left="0" w:leftChars="0"/>
+        <w:jc w:val="left"/>
+        <w:textAlignment w:val="auto"/>
+        <w:rPr>
+          <w:rStyle w:val="37"/>
+          <w:rFonts w:hint="default" w:ascii="Calibri" w:hAnsi="Calibri" w:eastAsia="SimSun" w:cs="Calibri"/>
+        </w:rPr>
+      </w:pPr>
     </w:p>
     <w:p>
       <w:pPr>
@@ -3809,7 +4410,7 @@
           <w:lang w:val="it-IT"/>
         </w:rPr>
       </w:pPr>
-      <w:bookmarkStart w:id="4" w:name="_Toc3021"/>
+      <w:bookmarkStart w:id="4" w:name="_Toc16668"/>
       <w:r>
         <w:rPr>
           <w:rStyle w:val="37"/>
@@ -4783,6 +5384,7 @@
             <w:insideH w:val="none" w:color="auto" w:sz="0" w:space="0"/>
             <w:insideV w:val="none" w:color="auto" w:sz="0" w:space="0"/>
           </w:tblBorders>
+          <w:shd w:val="clear" w:color="auto" w:fill="auto"/>
           <w:tblCellMar>
             <w:top w:w="17" w:type="dxa"/>
             <w:left w:w="17" w:type="dxa"/>
@@ -4974,6 +5576,7 @@
             <w:insideH w:val="none" w:color="auto" w:sz="0" w:space="0"/>
             <w:insideV w:val="none" w:color="auto" w:sz="0" w:space="0"/>
           </w:tblBorders>
+          <w:shd w:val="clear" w:color="auto" w:fill="auto"/>
           <w:tblCellMar>
             <w:top w:w="17" w:type="dxa"/>
             <w:left w:w="17" w:type="dxa"/>
@@ -5328,6 +5931,7 @@
             <w:insideH w:val="none" w:color="auto" w:sz="0" w:space="0"/>
             <w:insideV w:val="none" w:color="auto" w:sz="0" w:space="0"/>
           </w:tblBorders>
+          <w:shd w:val="clear" w:color="auto" w:fill="auto"/>
           <w:tblCellMar>
             <w:top w:w="17" w:type="dxa"/>
             <w:left w:w="17" w:type="dxa"/>
@@ -5505,6 +6109,7 @@
             <w:insideH w:val="none" w:color="auto" w:sz="0" w:space="0"/>
             <w:insideV w:val="none" w:color="auto" w:sz="0" w:space="0"/>
           </w:tblBorders>
+          <w:shd w:val="clear" w:color="auto" w:fill="auto"/>
           <w:tblCellMar>
             <w:top w:w="17" w:type="dxa"/>
             <w:left w:w="17" w:type="dxa"/>
@@ -5682,6 +6287,7 @@
             <w:insideH w:val="none" w:color="auto" w:sz="0" w:space="0"/>
             <w:insideV w:val="none" w:color="auto" w:sz="0" w:space="0"/>
           </w:tblBorders>
+          <w:shd w:val="clear" w:color="auto" w:fill="auto"/>
           <w:tblCellMar>
             <w:top w:w="17" w:type="dxa"/>
             <w:left w:w="17" w:type="dxa"/>
@@ -5859,6 +6465,7 @@
             <w:insideH w:val="none" w:color="auto" w:sz="0" w:space="0"/>
             <w:insideV w:val="none" w:color="auto" w:sz="0" w:space="0"/>
           </w:tblBorders>
+          <w:shd w:val="clear" w:color="auto" w:fill="auto"/>
           <w:tblCellMar>
             <w:top w:w="17" w:type="dxa"/>
             <w:left w:w="17" w:type="dxa"/>
@@ -6227,6 +6834,7 @@
             <w:insideH w:val="none" w:color="auto" w:sz="0" w:space="0"/>
             <w:insideV w:val="none" w:color="auto" w:sz="0" w:space="0"/>
           </w:tblBorders>
+          <w:shd w:val="clear" w:color="auto" w:fill="auto"/>
           <w:tblCellMar>
             <w:top w:w="17" w:type="dxa"/>
             <w:left w:w="17" w:type="dxa"/>
@@ -6418,7 +7026,6 @@
             <w:insideH w:val="none" w:color="auto" w:sz="0" w:space="0"/>
             <w:insideV w:val="none" w:color="auto" w:sz="0" w:space="0"/>
           </w:tblBorders>
-          <w:shd w:val="clear" w:color="auto" w:fill="auto"/>
           <w:tblCellMar>
             <w:top w:w="17" w:type="dxa"/>
             <w:left w:w="17" w:type="dxa"/>
@@ -6596,6 +7203,7 @@
             <w:insideH w:val="none" w:color="auto" w:sz="0" w:space="0"/>
             <w:insideV w:val="none" w:color="auto" w:sz="0" w:space="0"/>
           </w:tblBorders>
+          <w:shd w:val="clear" w:color="auto" w:fill="auto"/>
           <w:tblCellMar>
             <w:top w:w="17" w:type="dxa"/>
             <w:left w:w="17" w:type="dxa"/>
@@ -6964,7 +7572,6 @@
             <w:insideH w:val="none" w:color="auto" w:sz="0" w:space="0"/>
             <w:insideV w:val="none" w:color="auto" w:sz="0" w:space="0"/>
           </w:tblBorders>
-          <w:shd w:val="clear" w:color="auto" w:fill="auto"/>
           <w:tblCellMar>
             <w:top w:w="17" w:type="dxa"/>
             <w:left w:w="17" w:type="dxa"/>
@@ -7333,183 +7940,6 @@
             <w:insideH w:val="none" w:color="auto" w:sz="0" w:space="0"/>
             <w:insideV w:val="none" w:color="auto" w:sz="0" w:space="0"/>
           </w:tblBorders>
-          <w:tblCellMar>
-            <w:top w:w="17" w:type="dxa"/>
-            <w:left w:w="17" w:type="dxa"/>
-            <w:bottom w:w="17" w:type="dxa"/>
-            <w:right w:w="17" w:type="dxa"/>
-          </w:tblCellMar>
-        </w:tblPrEx>
-        <w:tc>
-          <w:tcPr>
-            <w:tcW w:w="0" w:type="auto"/>
-            <w:vMerge w:val="continue"/>
-            <w:tcBorders>
-              <w:top w:val="single" w:color="4BACC6" w:sz="8" w:space="0"/>
-              <w:left w:val="single" w:color="4BACC6" w:sz="8" w:space="0"/>
-              <w:bottom w:val="single" w:color="4BACC6" w:sz="8" w:space="0"/>
-              <w:right w:val="single" w:color="4BACC6" w:sz="8" w:space="0"/>
-            </w:tcBorders>
-            <w:shd w:val="clear" w:color="auto" w:fill="FFFFFF"/>
-            <w:tcMar>
-              <w:top w:w="17" w:type="dxa"/>
-              <w:left w:w="74" w:type="dxa"/>
-              <w:bottom w:w="17" w:type="dxa"/>
-              <w:right w:w="74" w:type="dxa"/>
-            </w:tcMar>
-            <w:vAlign w:val="center"/>
-          </w:tcPr>
-          <w:p>
-            <w:pPr>
-              <w:keepNext w:val="0"/>
-              <w:keepLines w:val="0"/>
-              <w:pageBreakBefore w:val="0"/>
-              <w:widowControl/>
-              <w:kinsoku/>
-              <w:wordWrap/>
-              <w:overflowPunct/>
-              <w:topLinePunct w:val="0"/>
-              <w:autoSpaceDE/>
-              <w:autoSpaceDN/>
-              <w:bidi w:val="0"/>
-              <w:adjustRightInd/>
-              <w:snapToGrid/>
-              <w:spacing w:after="0"/>
-              <w:textAlignment w:val="auto"/>
-              <w:rPr>
-                <w:rFonts w:hint="default" w:ascii="Calibri" w:hAnsi="Calibri" w:cs="Calibri"/>
-                <w:color w:val="000000"/>
-                <w:sz w:val="22"/>
-                <w:szCs w:val="22"/>
-              </w:rPr>
-            </w:pPr>
-          </w:p>
-        </w:tc>
-        <w:tc>
-          <w:tcPr>
-            <w:tcW w:w="0" w:type="auto"/>
-            <w:tcBorders>
-              <w:top w:val="single" w:color="4BACC6" w:sz="8" w:space="0"/>
-              <w:left w:val="single" w:color="4BACC6" w:sz="8" w:space="0"/>
-              <w:bottom w:val="single" w:color="4BACC6" w:sz="8" w:space="0"/>
-              <w:right w:val="single" w:color="4BACC6" w:sz="8" w:space="0"/>
-            </w:tcBorders>
-            <w:shd w:val="clear" w:color="auto" w:fill="FFFFFF"/>
-            <w:tcMar>
-              <w:top w:w="17" w:type="dxa"/>
-              <w:left w:w="74" w:type="dxa"/>
-              <w:bottom w:w="17" w:type="dxa"/>
-              <w:right w:w="74" w:type="dxa"/>
-            </w:tcMar>
-            <w:vAlign w:val="center"/>
-          </w:tcPr>
-          <w:p>
-            <w:pPr>
-              <w:keepNext w:val="0"/>
-              <w:keepLines w:val="0"/>
-              <w:pageBreakBefore w:val="0"/>
-              <w:widowControl/>
-              <w:suppressLineNumbers w:val="0"/>
-              <w:kinsoku/>
-              <w:wordWrap/>
-              <w:overflowPunct/>
-              <w:topLinePunct w:val="0"/>
-              <w:autoSpaceDE/>
-              <w:autoSpaceDN/>
-              <w:bidi w:val="0"/>
-              <w:adjustRightInd/>
-              <w:snapToGrid/>
-              <w:spacing w:after="0"/>
-              <w:jc w:val="left"/>
-              <w:textAlignment w:val="auto"/>
-              <w:rPr>
-                <w:rFonts w:hint="default" w:ascii="Calibri" w:hAnsi="Calibri" w:cs="Calibri"/>
-                <w:color w:val="000000"/>
-                <w:sz w:val="22"/>
-                <w:szCs w:val="22"/>
-              </w:rPr>
-            </w:pPr>
-            <w:r>
-              <w:rPr>
-                <w:rFonts w:hint="default" w:ascii="Calibri" w:hAnsi="Calibri" w:eastAsia="SimSun" w:cs="Calibri"/>
-                <w:color w:val="000000"/>
-                <w:kern w:val="0"/>
-                <w:sz w:val="22"/>
-                <w:szCs w:val="22"/>
-                <w:lang w:val="en-US" w:eastAsia="zh-CN" w:bidi="ar"/>
-              </w:rPr>
-              <w:t>Panorama / Belvedere</w:t>
-            </w:r>
-          </w:p>
-        </w:tc>
-        <w:tc>
-          <w:tcPr>
-            <w:tcW w:w="0" w:type="auto"/>
-            <w:tcBorders>
-              <w:top w:val="single" w:color="4BACC6" w:sz="8" w:space="0"/>
-              <w:left w:val="single" w:color="4BACC6" w:sz="8" w:space="0"/>
-              <w:bottom w:val="single" w:color="4BACC6" w:sz="8" w:space="0"/>
-              <w:right w:val="single" w:color="4BACC6" w:sz="8" w:space="0"/>
-            </w:tcBorders>
-            <w:shd w:val="clear" w:color="auto" w:fill="FFFFFF"/>
-            <w:tcMar>
-              <w:top w:w="17" w:type="dxa"/>
-              <w:left w:w="74" w:type="dxa"/>
-              <w:bottom w:w="17" w:type="dxa"/>
-              <w:right w:w="74" w:type="dxa"/>
-            </w:tcMar>
-            <w:vAlign w:val="center"/>
-          </w:tcPr>
-          <w:p>
-            <w:pPr>
-              <w:keepNext w:val="0"/>
-              <w:keepLines w:val="0"/>
-              <w:pageBreakBefore w:val="0"/>
-              <w:widowControl/>
-              <w:suppressLineNumbers w:val="0"/>
-              <w:kinsoku/>
-              <w:wordWrap/>
-              <w:overflowPunct/>
-              <w:topLinePunct w:val="0"/>
-              <w:autoSpaceDE/>
-              <w:autoSpaceDN/>
-              <w:bidi w:val="0"/>
-              <w:adjustRightInd/>
-              <w:snapToGrid/>
-              <w:spacing w:after="0"/>
-              <w:jc w:val="left"/>
-              <w:textAlignment w:val="auto"/>
-              <w:rPr>
-                <w:rFonts w:hint="default" w:ascii="Calibri" w:hAnsi="Calibri" w:cs="Calibri"/>
-                <w:color w:val="000000"/>
-                <w:sz w:val="22"/>
-                <w:szCs w:val="22"/>
-              </w:rPr>
-            </w:pPr>
-            <w:r>
-              <w:rPr>
-                <w:rFonts w:hint="default" w:ascii="Calibri" w:hAnsi="Calibri" w:eastAsia="SimSun" w:cs="Calibri"/>
-                <w:color w:val="000000"/>
-                <w:kern w:val="0"/>
-                <w:sz w:val="22"/>
-                <w:szCs w:val="22"/>
-                <w:lang w:val="en-US" w:eastAsia="zh-CN" w:bidi="ar"/>
-              </w:rPr>
-              <w:t>Punto panoramico o di osservazione naturale.</w:t>
-            </w:r>
-          </w:p>
-        </w:tc>
-      </w:tr>
-      <w:tr>
-        <w:tblPrEx>
-          <w:tblBorders>
-            <w:top w:val="none" w:color="auto" w:sz="0" w:space="0"/>
-            <w:left w:val="none" w:color="auto" w:sz="0" w:space="0"/>
-            <w:bottom w:val="none" w:color="auto" w:sz="0" w:space="0"/>
-            <w:right w:val="none" w:color="auto" w:sz="0" w:space="0"/>
-            <w:insideH w:val="none" w:color="auto" w:sz="0" w:space="0"/>
-            <w:insideV w:val="none" w:color="auto" w:sz="0" w:space="0"/>
-          </w:tblBorders>
           <w:shd w:val="clear" w:color="auto" w:fill="auto"/>
           <w:tblCellMar>
             <w:top w:w="17" w:type="dxa"/>
@@ -7616,6 +8046,183 @@
                 <w:szCs w:val="22"/>
                 <w:lang w:val="en-US" w:eastAsia="zh-CN" w:bidi="ar"/>
               </w:rPr>
+              <w:t>Panorama / Belvedere</w:t>
+            </w:r>
+          </w:p>
+        </w:tc>
+        <w:tc>
+          <w:tcPr>
+            <w:tcW w:w="0" w:type="auto"/>
+            <w:tcBorders>
+              <w:top w:val="single" w:color="4BACC6" w:sz="8" w:space="0"/>
+              <w:left w:val="single" w:color="4BACC6" w:sz="8" w:space="0"/>
+              <w:bottom w:val="single" w:color="4BACC6" w:sz="8" w:space="0"/>
+              <w:right w:val="single" w:color="4BACC6" w:sz="8" w:space="0"/>
+            </w:tcBorders>
+            <w:shd w:val="clear" w:color="auto" w:fill="FFFFFF"/>
+            <w:tcMar>
+              <w:top w:w="17" w:type="dxa"/>
+              <w:left w:w="74" w:type="dxa"/>
+              <w:bottom w:w="17" w:type="dxa"/>
+              <w:right w:w="74" w:type="dxa"/>
+            </w:tcMar>
+            <w:vAlign w:val="center"/>
+          </w:tcPr>
+          <w:p>
+            <w:pPr>
+              <w:keepNext w:val="0"/>
+              <w:keepLines w:val="0"/>
+              <w:pageBreakBefore w:val="0"/>
+              <w:widowControl/>
+              <w:suppressLineNumbers w:val="0"/>
+              <w:kinsoku/>
+              <w:wordWrap/>
+              <w:overflowPunct/>
+              <w:topLinePunct w:val="0"/>
+              <w:autoSpaceDE/>
+              <w:autoSpaceDN/>
+              <w:bidi w:val="0"/>
+              <w:adjustRightInd/>
+              <w:snapToGrid/>
+              <w:spacing w:after="0"/>
+              <w:jc w:val="left"/>
+              <w:textAlignment w:val="auto"/>
+              <w:rPr>
+                <w:rFonts w:hint="default" w:ascii="Calibri" w:hAnsi="Calibri" w:cs="Calibri"/>
+                <w:color w:val="000000"/>
+                <w:sz w:val="22"/>
+                <w:szCs w:val="22"/>
+              </w:rPr>
+            </w:pPr>
+            <w:r>
+              <w:rPr>
+                <w:rFonts w:hint="default" w:ascii="Calibri" w:hAnsi="Calibri" w:eastAsia="SimSun" w:cs="Calibri"/>
+                <w:color w:val="000000"/>
+                <w:kern w:val="0"/>
+                <w:sz w:val="22"/>
+                <w:szCs w:val="22"/>
+                <w:lang w:val="en-US" w:eastAsia="zh-CN" w:bidi="ar"/>
+              </w:rPr>
+              <w:t>Punto panoramico o di osservazione naturale.</w:t>
+            </w:r>
+          </w:p>
+        </w:tc>
+      </w:tr>
+      <w:tr>
+        <w:tblPrEx>
+          <w:tblBorders>
+            <w:top w:val="none" w:color="auto" w:sz="0" w:space="0"/>
+            <w:left w:val="none" w:color="auto" w:sz="0" w:space="0"/>
+            <w:bottom w:val="none" w:color="auto" w:sz="0" w:space="0"/>
+            <w:right w:val="none" w:color="auto" w:sz="0" w:space="0"/>
+            <w:insideH w:val="none" w:color="auto" w:sz="0" w:space="0"/>
+            <w:insideV w:val="none" w:color="auto" w:sz="0" w:space="0"/>
+          </w:tblBorders>
+          <w:tblCellMar>
+            <w:top w:w="17" w:type="dxa"/>
+            <w:left w:w="17" w:type="dxa"/>
+            <w:bottom w:w="17" w:type="dxa"/>
+            <w:right w:w="17" w:type="dxa"/>
+          </w:tblCellMar>
+        </w:tblPrEx>
+        <w:tc>
+          <w:tcPr>
+            <w:tcW w:w="0" w:type="auto"/>
+            <w:vMerge w:val="continue"/>
+            <w:tcBorders>
+              <w:top w:val="single" w:color="4BACC6" w:sz="8" w:space="0"/>
+              <w:left w:val="single" w:color="4BACC6" w:sz="8" w:space="0"/>
+              <w:bottom w:val="single" w:color="4BACC6" w:sz="8" w:space="0"/>
+              <w:right w:val="single" w:color="4BACC6" w:sz="8" w:space="0"/>
+            </w:tcBorders>
+            <w:shd w:val="clear" w:color="auto" w:fill="FFFFFF"/>
+            <w:tcMar>
+              <w:top w:w="17" w:type="dxa"/>
+              <w:left w:w="74" w:type="dxa"/>
+              <w:bottom w:w="17" w:type="dxa"/>
+              <w:right w:w="74" w:type="dxa"/>
+            </w:tcMar>
+            <w:vAlign w:val="center"/>
+          </w:tcPr>
+          <w:p>
+            <w:pPr>
+              <w:keepNext w:val="0"/>
+              <w:keepLines w:val="0"/>
+              <w:pageBreakBefore w:val="0"/>
+              <w:widowControl/>
+              <w:kinsoku/>
+              <w:wordWrap/>
+              <w:overflowPunct/>
+              <w:topLinePunct w:val="0"/>
+              <w:autoSpaceDE/>
+              <w:autoSpaceDN/>
+              <w:bidi w:val="0"/>
+              <w:adjustRightInd/>
+              <w:snapToGrid/>
+              <w:spacing w:after="0"/>
+              <w:textAlignment w:val="auto"/>
+              <w:rPr>
+                <w:rFonts w:hint="default" w:ascii="Calibri" w:hAnsi="Calibri" w:cs="Calibri"/>
+                <w:color w:val="000000"/>
+                <w:sz w:val="22"/>
+                <w:szCs w:val="22"/>
+              </w:rPr>
+            </w:pPr>
+          </w:p>
+        </w:tc>
+        <w:tc>
+          <w:tcPr>
+            <w:tcW w:w="0" w:type="auto"/>
+            <w:tcBorders>
+              <w:top w:val="single" w:color="4BACC6" w:sz="8" w:space="0"/>
+              <w:left w:val="single" w:color="4BACC6" w:sz="8" w:space="0"/>
+              <w:bottom w:val="single" w:color="4BACC6" w:sz="8" w:space="0"/>
+              <w:right w:val="single" w:color="4BACC6" w:sz="8" w:space="0"/>
+            </w:tcBorders>
+            <w:shd w:val="clear" w:color="auto" w:fill="FFFFFF"/>
+            <w:tcMar>
+              <w:top w:w="17" w:type="dxa"/>
+              <w:left w:w="74" w:type="dxa"/>
+              <w:bottom w:w="17" w:type="dxa"/>
+              <w:right w:w="74" w:type="dxa"/>
+            </w:tcMar>
+            <w:vAlign w:val="center"/>
+          </w:tcPr>
+          <w:p>
+            <w:pPr>
+              <w:keepNext w:val="0"/>
+              <w:keepLines w:val="0"/>
+              <w:pageBreakBefore w:val="0"/>
+              <w:widowControl/>
+              <w:suppressLineNumbers w:val="0"/>
+              <w:kinsoku/>
+              <w:wordWrap/>
+              <w:overflowPunct/>
+              <w:topLinePunct w:val="0"/>
+              <w:autoSpaceDE/>
+              <w:autoSpaceDN/>
+              <w:bidi w:val="0"/>
+              <w:adjustRightInd/>
+              <w:snapToGrid/>
+              <w:spacing w:after="0"/>
+              <w:jc w:val="left"/>
+              <w:textAlignment w:val="auto"/>
+              <w:rPr>
+                <w:rFonts w:hint="default" w:ascii="Calibri" w:hAnsi="Calibri" w:cs="Calibri"/>
+                <w:color w:val="000000"/>
+                <w:sz w:val="22"/>
+                <w:szCs w:val="22"/>
+              </w:rPr>
+            </w:pPr>
+            <w:r>
+              <w:rPr>
+                <w:rFonts w:hint="default" w:ascii="Calibri" w:hAnsi="Calibri" w:eastAsia="SimSun" w:cs="Calibri"/>
+                <w:color w:val="000000"/>
+                <w:kern w:val="0"/>
+                <w:sz w:val="22"/>
+                <w:szCs w:val="22"/>
+                <w:lang w:val="en-US" w:eastAsia="zh-CN" w:bidi="ar"/>
+              </w:rPr>
               <w:t>Riserva / Area naturale</w:t>
             </w:r>
           </w:p>
@@ -7688,7 +8295,6 @@
             <w:insideH w:val="none" w:color="auto" w:sz="0" w:space="0"/>
             <w:insideV w:val="none" w:color="auto" w:sz="0" w:space="0"/>
           </w:tblBorders>
-          <w:shd w:val="clear" w:color="auto" w:fill="auto"/>
           <w:tblCellMar>
             <w:top w:w="17" w:type="dxa"/>
             <w:left w:w="17" w:type="dxa"/>
@@ -8794,6 +9400,7 @@
             <w:insideH w:val="none" w:color="auto" w:sz="0" w:space="0"/>
             <w:insideV w:val="none" w:color="auto" w:sz="0" w:space="0"/>
           </w:tblBorders>
+          <w:shd w:val="clear" w:color="auto" w:fill="auto"/>
           <w:tblCellMar>
             <w:top w:w="17" w:type="dxa"/>
             <w:left w:w="17" w:type="dxa"/>
@@ -8972,22 +9579,6 @@
     </w:p>
     <w:p>
       <w:pPr>
-        <w:bidi w:val="0"/>
-        <w:rPr>
-          <w:rFonts w:hint="default"/>
-        </w:rPr>
-      </w:pPr>
-    </w:p>
-    <w:p>
-      <w:pPr>
-        <w:bidi w:val="0"/>
-        <w:rPr>
-          <w:rFonts w:hint="default"/>
-        </w:rPr>
-      </w:pPr>
-    </w:p>
-    <w:p>
-      <w:pPr>
         <w:pStyle w:val="3"/>
         <w:bidi w:val="0"/>
         <w:rPr>
@@ -8998,7 +9589,7 @@
           <w:lang w:val="it-IT"/>
         </w:rPr>
       </w:pPr>
-      <w:bookmarkStart w:id="5" w:name="_Toc28596"/>
+      <w:bookmarkStart w:id="5" w:name="_Toc27262"/>
       <w:r>
         <w:rPr>
           <w:rStyle w:val="37"/>
@@ -9165,12 +9756,6 @@
             <w:insideH w:val="single" w:color="auto" w:sz="4" w:space="0"/>
             <w:insideV w:val="single" w:color="auto" w:sz="4" w:space="0"/>
           </w:tblBorders>
-          <w:tblCellMar>
-            <w:top w:w="0" w:type="dxa"/>
-            <w:left w:w="108" w:type="dxa"/>
-            <w:bottom w:w="0" w:type="dxa"/>
-            <w:right w:w="108" w:type="dxa"/>
-          </w:tblCellMar>
         </w:tblPrEx>
         <w:tc>
           <w:tcPr>
@@ -10021,12 +10606,6 @@
             <w:insideH w:val="single" w:color="auto" w:sz="4" w:space="0"/>
             <w:insideV w:val="single" w:color="auto" w:sz="4" w:space="0"/>
           </w:tblBorders>
-          <w:tblCellMar>
-            <w:top w:w="0" w:type="dxa"/>
-            <w:left w:w="108" w:type="dxa"/>
-            <w:bottom w:w="0" w:type="dxa"/>
-            <w:right w:w="108" w:type="dxa"/>
-          </w:tblCellMar>
         </w:tblPrEx>
         <w:tc>
           <w:tcPr>
@@ -10676,7 +11255,7 @@
           <w:rFonts w:hint="default"/>
         </w:rPr>
       </w:pPr>
-      <w:bookmarkStart w:id="6" w:name="_Toc31672"/>
+      <w:bookmarkStart w:id="6" w:name="_Toc26986"/>
       <w:r>
         <w:rPr>
           <w:rFonts w:hint="default"/>
@@ -11001,8 +11580,6 @@
         </w:rPr>
         <w:t>Descrizioni per generazione di contenuti</w:t>
       </w:r>
-      <w:bookmarkStart w:id="18" w:name="_GoBack"/>
-      <w:bookmarkEnd w:id="18"/>
     </w:p>
     <w:p>
       <w:pPr>
@@ -11012,7 +11589,7 @@
           <w:rFonts w:hint="default"/>
         </w:rPr>
       </w:pPr>
-      <w:bookmarkStart w:id="7" w:name="_Toc1585"/>
+      <w:bookmarkStart w:id="7" w:name="_Toc22623"/>
       <w:r>
         <w:rPr>
           <w:rFonts w:hint="default"/>
@@ -11057,6 +11634,7 @@
             <w:insideH w:val="single" w:color="auto" w:sz="4" w:space="0"/>
             <w:insideV w:val="single" w:color="auto" w:sz="4" w:space="0"/>
           </w:tblBorders>
+          <w:shd w:val="clear" w:color="auto" w:fill="auto"/>
           <w:tblCellMar>
             <w:top w:w="17" w:type="dxa"/>
             <w:left w:w="17" w:type="dxa"/>
@@ -11201,6 +11779,7 @@
             <w:insideH w:val="single" w:color="auto" w:sz="4" w:space="0"/>
             <w:insideV w:val="single" w:color="auto" w:sz="4" w:space="0"/>
           </w:tblBorders>
+          <w:shd w:val="clear" w:color="auto" w:fill="auto"/>
           <w:tblCellMar>
             <w:top w:w="17" w:type="dxa"/>
             <w:left w:w="17" w:type="dxa"/>
@@ -11338,6 +11917,7 @@
             <w:insideH w:val="single" w:color="auto" w:sz="4" w:space="0"/>
             <w:insideV w:val="single" w:color="auto" w:sz="4" w:space="0"/>
           </w:tblBorders>
+          <w:shd w:val="clear" w:color="auto" w:fill="auto"/>
           <w:tblCellMar>
             <w:top w:w="17" w:type="dxa"/>
             <w:left w:w="17" w:type="dxa"/>
@@ -11587,6 +12167,7 @@
             <w:insideH w:val="single" w:color="auto" w:sz="4" w:space="0"/>
             <w:insideV w:val="single" w:color="auto" w:sz="4" w:space="0"/>
           </w:tblBorders>
+          <w:shd w:val="clear" w:color="auto" w:fill="auto"/>
           <w:tblCellMar>
             <w:top w:w="17" w:type="dxa"/>
             <w:left w:w="17" w:type="dxa"/>
@@ -11711,6 +12292,7 @@
             <w:insideH w:val="single" w:color="auto" w:sz="4" w:space="0"/>
             <w:insideV w:val="single" w:color="auto" w:sz="4" w:space="0"/>
           </w:tblBorders>
+          <w:shd w:val="clear" w:color="auto" w:fill="auto"/>
           <w:tblCellMar>
             <w:top w:w="17" w:type="dxa"/>
             <w:left w:w="17" w:type="dxa"/>
@@ -11837,6 +12419,7 @@
             <w:insideH w:val="single" w:color="auto" w:sz="4" w:space="0"/>
             <w:insideV w:val="single" w:color="auto" w:sz="4" w:space="0"/>
           </w:tblBorders>
+          <w:shd w:val="clear" w:color="auto" w:fill="auto"/>
           <w:tblCellMar>
             <w:top w:w="17" w:type="dxa"/>
             <w:left w:w="17" w:type="dxa"/>
@@ -11962,7 +12545,7 @@
           <w:rFonts w:hint="default"/>
         </w:rPr>
       </w:pPr>
-      <w:bookmarkStart w:id="8" w:name="_Toc6701"/>
+      <w:bookmarkStart w:id="8" w:name="_Toc29061"/>
       <w:r>
         <w:rPr>
           <w:rFonts w:hint="default"/>
@@ -12277,6 +12860,7 @@
             <w:insideH w:val="none" w:color="auto" w:sz="0" w:space="0"/>
             <w:insideV w:val="none" w:color="auto" w:sz="0" w:space="0"/>
           </w:tblBorders>
+          <w:shd w:val="clear" w:color="auto" w:fill="auto"/>
           <w:tblCellMar>
             <w:top w:w="17" w:type="dxa"/>
             <w:left w:w="17" w:type="dxa"/>
@@ -12650,7 +13234,7 @@
           <w:rFonts w:hint="default"/>
         </w:rPr>
       </w:pPr>
-      <w:bookmarkStart w:id="9" w:name="_Toc18226"/>
+      <w:bookmarkStart w:id="9" w:name="_Toc14450"/>
       <w:r>
         <w:rPr>
           <w:rFonts w:hint="default"/>
@@ -13090,7 +13674,6 @@
             <w:insideH w:val="single" w:color="auto" w:sz="4" w:space="0"/>
             <w:insideV w:val="single" w:color="auto" w:sz="4" w:space="0"/>
           </w:tblBorders>
-          <w:shd w:val="clear" w:color="auto" w:fill="auto"/>
           <w:tblCellMar>
             <w:top w:w="17" w:type="dxa"/>
             <w:left w:w="17" w:type="dxa"/>
@@ -13215,7 +13798,6 @@
             <w:insideH w:val="single" w:color="auto" w:sz="4" w:space="0"/>
             <w:insideV w:val="single" w:color="auto" w:sz="4" w:space="0"/>
           </w:tblBorders>
-          <w:shd w:val="clear" w:color="auto" w:fill="auto"/>
           <w:tblCellMar>
             <w:top w:w="17" w:type="dxa"/>
             <w:left w:w="17" w:type="dxa"/>
@@ -13376,7 +13958,7 @@
           <w:rFonts w:hint="default"/>
         </w:rPr>
       </w:pPr>
-      <w:bookmarkStart w:id="10" w:name="_Toc15269"/>
+      <w:bookmarkStart w:id="10" w:name="_Toc8003"/>
       <w:r>
         <w:rPr>
           <w:rFonts w:hint="default"/>
@@ -13948,7 +14530,6 @@
             <w:insideH w:val="single" w:color="auto" w:sz="4" w:space="0"/>
             <w:insideV w:val="single" w:color="auto" w:sz="4" w:space="0"/>
           </w:tblBorders>
-          <w:shd w:val="clear" w:color="auto" w:fill="auto"/>
           <w:tblCellMar>
             <w:top w:w="17" w:type="dxa"/>
             <w:left w:w="17" w:type="dxa"/>
@@ -14071,7 +14652,7 @@
           <w:rFonts w:hint="default"/>
         </w:rPr>
       </w:pPr>
-      <w:bookmarkStart w:id="11" w:name="_Toc2173"/>
+      <w:bookmarkStart w:id="11" w:name="_Toc8179"/>
       <w:r>
         <w:rPr>
           <w:rFonts w:hint="default"/>
@@ -14116,7 +14697,6 @@
             <w:insideH w:val="single" w:color="auto" w:sz="4" w:space="0"/>
             <w:insideV w:val="single" w:color="auto" w:sz="4" w:space="0"/>
           </w:tblBorders>
-          <w:shd w:val="clear" w:color="auto" w:fill="auto"/>
           <w:tblCellMar>
             <w:top w:w="17" w:type="dxa"/>
             <w:left w:w="17" w:type="dxa"/>
@@ -14375,7 +14955,7 @@
           <w:rFonts w:hint="default"/>
         </w:rPr>
       </w:pPr>
-      <w:bookmarkStart w:id="12" w:name="_Toc3406"/>
+      <w:bookmarkStart w:id="12" w:name="_Toc1703"/>
       <w:r>
         <w:rPr>
           <w:rFonts w:hint="default"/>
@@ -14815,6 +15395,7 @@
             <w:insideH w:val="single" w:color="auto" w:sz="4" w:space="0"/>
             <w:insideV w:val="single" w:color="auto" w:sz="4" w:space="0"/>
           </w:tblBorders>
+          <w:shd w:val="clear" w:color="auto" w:fill="auto"/>
           <w:tblCellMar>
             <w:top w:w="17" w:type="dxa"/>
             <w:left w:w="17" w:type="dxa"/>
@@ -14938,7 +15519,7 @@
           <w:rFonts w:hint="default"/>
         </w:rPr>
       </w:pPr>
-      <w:bookmarkStart w:id="13" w:name="_Toc16123"/>
+      <w:bookmarkStart w:id="13" w:name="_Toc16306"/>
       <w:r>
         <w:rPr>
           <w:rFonts w:hint="default"/>
@@ -16311,7 +16892,7 @@
           <w:rFonts w:hint="default"/>
         </w:rPr>
       </w:pPr>
-      <w:bookmarkStart w:id="14" w:name="_Toc8966"/>
+      <w:bookmarkStart w:id="14" w:name="_Toc5837"/>
       <w:r>
         <w:rPr>
           <w:rFonts w:hint="default"/>
@@ -16328,7 +16909,7 @@
           <w:rFonts w:hint="default" w:ascii="Calibri" w:hAnsi="Calibri" w:cs="Calibri"/>
         </w:rPr>
       </w:pPr>
-      <w:bookmarkStart w:id="15" w:name="_Toc8034"/>
+      <w:bookmarkStart w:id="15" w:name="_Toc28088"/>
       <w:r>
         <w:rPr>
           <w:rStyle w:val="37"/>
@@ -18163,6 +18744,7 @@
         <w:pageBreakBefore w:val="0"/>
         <w:widowControl/>
         <w:numPr>
+          <w:ilvl w:val="2"/>
           <w:numId w:val="0"/>
         </w:numPr>
         <w:suppressLineNumbers w:val="0"/>
@@ -18194,7 +18776,7 @@
           <w:rFonts w:hint="default" w:ascii="Calibri" w:hAnsi="Calibri" w:cs="Calibri"/>
         </w:rPr>
       </w:pPr>
-      <w:bookmarkStart w:id="16" w:name="_Toc13767"/>
+      <w:bookmarkStart w:id="16" w:name="_Toc27506"/>
       <w:r>
         <w:rPr>
           <w:rStyle w:val="37"/>
@@ -19511,7 +20093,7 @@
           <w:lang w:val="it-IT"/>
         </w:rPr>
       </w:pPr>
-      <w:bookmarkStart w:id="17" w:name="_Toc345"/>
+      <w:bookmarkStart w:id="17" w:name="_Toc25921"/>
       <w:r>
         <w:rPr>
           <w:rFonts w:hint="default"/>

</xml_diff>